<commit_message>
ajout labo 2 exos
</commit_message>
<xml_diff>
--- a/Technologies Web/[2] Bases du langage Javascript/2c Labo (variables et valeurs).docx
+++ b/Technologies Web/[2] Bases du langage Javascript/2c Labo (variables et valeurs).docx
@@ -726,13 +726,13 @@
       <w:pPr>
         <w:pStyle w:val="Heading1"/>
       </w:pPr>
-      <w:bookmarkStart w:id="0" w:name="_Toc156748051"/>
-      <w:bookmarkStart w:id="1" w:name="_Toc178005249"/>
+      <w:bookmarkStart w:id="0" w:name="_Toc178005249"/>
+      <w:bookmarkStart w:id="1" w:name="_Toc156748051"/>
       <w:r>
         <w:lastRenderedPageBreak/>
         <w:t>Les opérations || et &amp;&amp;</w:t>
       </w:r>
-      <w:bookmarkEnd w:id="1"/>
+      <w:bookmarkEnd w:id="0"/>
     </w:p>
     <w:p>
       <w:pPr>
@@ -831,15 +831,8 @@
       <w:pPr>
         <w:pStyle w:val="Code"/>
       </w:pPr>
-      <w:proofErr w:type="spellStart"/>
-      <w:proofErr w:type="gramStart"/>
-      <w:r>
-        <w:t>true</w:t>
-      </w:r>
-      <w:proofErr w:type="spellEnd"/>
-      <w:proofErr w:type="gramEnd"/>
-      <w:r>
-        <w:t xml:space="preserve"> || x == y</w:t>
+      <w:r>
+        <w:t>true || x == y</w:t>
       </w:r>
     </w:p>
     <w:p>
@@ -851,13 +844,8 @@
       <w:pPr>
         <w:pStyle w:val="Code"/>
       </w:pPr>
-      <w:proofErr w:type="gramStart"/>
-      <w:r>
-        <w:t>let</w:t>
-      </w:r>
-      <w:proofErr w:type="gramEnd"/>
-      <w:r>
-        <w:t xml:space="preserve"> nom = "Cécile";</w:t>
+      <w:r>
+        <w:t>let nom = "Cécile";</w:t>
       </w:r>
     </w:p>
     <w:p>
@@ -871,16 +859,8 @@
         <w:rPr>
           <w:lang w:val="en-US"/>
         </w:rPr>
-        <w:t>nom || "John Doe</w:t>
-      </w:r>
-      <w:proofErr w:type="gramStart"/>
-      <w:r>
-        <w:rPr>
-          <w:lang w:val="en-US"/>
-        </w:rPr>
-        <w:t>";</w:t>
-      </w:r>
-      <w:proofErr w:type="gramEnd"/>
+        <w:t>nom || "John Doe";</w:t>
+      </w:r>
     </w:p>
     <w:p>
       <w:pPr>
@@ -901,16 +881,8 @@
         <w:rPr>
           <w:lang w:val="en-US"/>
         </w:rPr>
-        <w:t>let nom = "</w:t>
-      </w:r>
-      <w:proofErr w:type="gramStart"/>
-      <w:r>
-        <w:rPr>
-          <w:lang w:val="en-US"/>
-        </w:rPr>
-        <w:t>";</w:t>
-      </w:r>
-      <w:proofErr w:type="gramEnd"/>
+        <w:t>let nom = "";</w:t>
+      </w:r>
     </w:p>
     <w:p>
       <w:pPr>
@@ -923,16 +895,8 @@
         <w:rPr>
           <w:lang w:val="en-US"/>
         </w:rPr>
-        <w:t>nom || "John Doe</w:t>
-      </w:r>
-      <w:proofErr w:type="gramStart"/>
-      <w:r>
-        <w:rPr>
-          <w:lang w:val="en-US"/>
-        </w:rPr>
-        <w:t>";</w:t>
-      </w:r>
-      <w:proofErr w:type="gramEnd"/>
+        <w:t>nom || "John Doe";</w:t>
+      </w:r>
     </w:p>
     <w:p>
       <w:pPr>
@@ -953,30 +917,8 @@
         <w:rPr>
           <w:lang w:val="en-US"/>
         </w:rPr>
-        <w:t xml:space="preserve">let num = 5, </w:t>
-      </w:r>
-      <w:proofErr w:type="spellStart"/>
-      <w:r>
-        <w:rPr>
-          <w:lang w:val="en-US"/>
-        </w:rPr>
-        <w:t>denom</w:t>
-      </w:r>
-      <w:proofErr w:type="spellEnd"/>
-      <w:r>
-        <w:rPr>
-          <w:lang w:val="en-US"/>
-        </w:rPr>
-        <w:t xml:space="preserve"> = </w:t>
-      </w:r>
-      <w:proofErr w:type="gramStart"/>
-      <w:r>
-        <w:rPr>
-          <w:lang w:val="en-US"/>
-        </w:rPr>
-        <w:t>0;</w:t>
-      </w:r>
-      <w:proofErr w:type="gramEnd"/>
+        <w:t>let num = 5, denom = 0;</w:t>
+      </w:r>
     </w:p>
     <w:p>
       <w:pPr>
@@ -985,35 +927,18 @@
           <w:lang w:val="en-US"/>
         </w:rPr>
       </w:pPr>
-      <w:proofErr w:type="spellStart"/>
-      <w:proofErr w:type="gramStart"/>
       <w:r>
         <w:rPr>
           <w:lang w:val="en-US"/>
         </w:rPr>
-        <w:t>denom</w:t>
-      </w:r>
-      <w:proofErr w:type="spellEnd"/>
-      <w:r>
-        <w:rPr>
-          <w:lang w:val="en-US"/>
-        </w:rPr>
-        <w:t xml:space="preserve"> </w:t>
+        <w:t xml:space="preserve">denom </w:t>
       </w:r>
       <w:r>
         <w:rPr>
           <w:rStyle w:val="sy0"/>
           <w:lang w:val="en-US"/>
         </w:rPr>
-        <w:t>!</w:t>
-      </w:r>
-      <w:proofErr w:type="gramEnd"/>
-      <w:r>
-        <w:rPr>
-          <w:rStyle w:val="sy0"/>
-          <w:lang w:val="en-US"/>
-        </w:rPr>
-        <w:t>=</w:t>
+        <w:t>!=</w:t>
       </w:r>
       <w:r>
         <w:rPr>
@@ -1058,16 +983,8 @@
         <w:rPr>
           <w:lang w:val="en-US"/>
         </w:rPr>
-        <w:t xml:space="preserve"> </w:t>
-      </w:r>
-      <w:proofErr w:type="spellStart"/>
-      <w:r>
-        <w:rPr>
-          <w:lang w:val="en-US"/>
-        </w:rPr>
-        <w:t>denom</w:t>
-      </w:r>
-      <w:proofErr w:type="spellEnd"/>
+        <w:t xml:space="preserve"> denom</w:t>
+      </w:r>
     </w:p>
     <w:p>
       <w:pPr>
@@ -1088,30 +1005,8 @@
         <w:rPr>
           <w:lang w:val="en-US"/>
         </w:rPr>
-        <w:t xml:space="preserve">let num = 5, </w:t>
-      </w:r>
-      <w:proofErr w:type="spellStart"/>
-      <w:r>
-        <w:rPr>
-          <w:lang w:val="en-US"/>
-        </w:rPr>
-        <w:t>denom</w:t>
-      </w:r>
-      <w:proofErr w:type="spellEnd"/>
-      <w:r>
-        <w:rPr>
-          <w:lang w:val="en-US"/>
-        </w:rPr>
-        <w:t xml:space="preserve"> = </w:t>
-      </w:r>
-      <w:proofErr w:type="gramStart"/>
-      <w:r>
-        <w:rPr>
-          <w:lang w:val="en-US"/>
-        </w:rPr>
-        <w:t>3;</w:t>
-      </w:r>
-      <w:proofErr w:type="gramEnd"/>
+        <w:t>let num = 5, denom = 3;</w:t>
+      </w:r>
     </w:p>
     <w:p>
       <w:pPr>
@@ -1120,35 +1015,18 @@
           <w:lang w:val="en-US"/>
         </w:rPr>
       </w:pPr>
-      <w:proofErr w:type="spellStart"/>
-      <w:proofErr w:type="gramStart"/>
       <w:r>
         <w:rPr>
           <w:lang w:val="en-US"/>
         </w:rPr>
-        <w:t>denom</w:t>
-      </w:r>
-      <w:proofErr w:type="spellEnd"/>
-      <w:r>
-        <w:rPr>
-          <w:lang w:val="en-US"/>
-        </w:rPr>
-        <w:t xml:space="preserve"> </w:t>
+        <w:t xml:space="preserve">denom </w:t>
       </w:r>
       <w:r>
         <w:rPr>
           <w:rStyle w:val="sy0"/>
           <w:lang w:val="en-US"/>
         </w:rPr>
-        <w:t>!</w:t>
-      </w:r>
-      <w:proofErr w:type="gramEnd"/>
-      <w:r>
-        <w:rPr>
-          <w:rStyle w:val="sy0"/>
-          <w:lang w:val="en-US"/>
-        </w:rPr>
-        <w:t>=</w:t>
+        <w:t>!=</w:t>
       </w:r>
       <w:r>
         <w:rPr>
@@ -1193,16 +1071,8 @@
         <w:rPr>
           <w:lang w:val="en-US"/>
         </w:rPr>
-        <w:t xml:space="preserve"> </w:t>
-      </w:r>
-      <w:proofErr w:type="spellStart"/>
-      <w:r>
-        <w:rPr>
-          <w:lang w:val="en-US"/>
-        </w:rPr>
-        <w:t>denom</w:t>
-      </w:r>
-      <w:proofErr w:type="spellEnd"/>
+        <w:t xml:space="preserve"> denom</w:t>
+      </w:r>
     </w:p>
     <w:p>
       <w:pPr>
@@ -1302,15 +1172,7 @@
         <w:t xml:space="preserve">avec </w:t>
       </w:r>
       <w:r>
-        <w:t xml:space="preserve">le </w:t>
-      </w:r>
-      <w:proofErr w:type="spellStart"/>
-      <w:r>
-        <w:t>hoisting</w:t>
-      </w:r>
-      <w:proofErr w:type="spellEnd"/>
-      <w:r>
-        <w:t xml:space="preserve"> / hissage</w:t>
+        <w:t>le hoisting / hissage</w:t>
       </w:r>
     </w:p>
     <w:p>
@@ -1358,21 +1220,11 @@
           <w:rStyle w:val="Codeinline"/>
         </w:rPr>
       </w:pPr>
-      <w:proofErr w:type="spellStart"/>
-      <w:proofErr w:type="gramStart"/>
       <w:r>
         <w:rPr>
           <w:rStyle w:val="Codeinline"/>
         </w:rPr>
-        <w:t>function</w:t>
-      </w:r>
-      <w:proofErr w:type="spellEnd"/>
-      <w:proofErr w:type="gramEnd"/>
-      <w:r>
-        <w:rPr>
-          <w:rStyle w:val="Codeinline"/>
-        </w:rPr>
-        <w:t xml:space="preserve"> f() {</w:t>
+        <w:t>function f() {</w:t>
       </w:r>
     </w:p>
     <w:p>
@@ -1386,23 +1238,7 @@
         <w:rPr>
           <w:rStyle w:val="Codeinline"/>
         </w:rPr>
-        <w:t xml:space="preserve">  </w:t>
-      </w:r>
-      <w:proofErr w:type="spellStart"/>
-      <w:proofErr w:type="gramStart"/>
-      <w:r>
-        <w:rPr>
-          <w:rStyle w:val="Codeinline"/>
-        </w:rPr>
-        <w:t>alert</w:t>
-      </w:r>
-      <w:proofErr w:type="spellEnd"/>
-      <w:proofErr w:type="gramEnd"/>
-      <w:r>
-        <w:rPr>
-          <w:rStyle w:val="Codeinline"/>
-        </w:rPr>
-        <w:t>(x);</w:t>
+        <w:t xml:space="preserve">  alert(x);</w:t>
       </w:r>
     </w:p>
     <w:p>
@@ -1416,21 +1252,7 @@
         <w:rPr>
           <w:rStyle w:val="Codeinline"/>
         </w:rPr>
-        <w:t xml:space="preserve">  </w:t>
-      </w:r>
-      <w:proofErr w:type="gramStart"/>
-      <w:r>
-        <w:rPr>
-          <w:rStyle w:val="Codeinline"/>
-        </w:rPr>
-        <w:t>var</w:t>
-      </w:r>
-      <w:proofErr w:type="gramEnd"/>
-      <w:r>
-        <w:rPr>
-          <w:rStyle w:val="Codeinline"/>
-        </w:rPr>
-        <w:t xml:space="preserve"> x = 10;</w:t>
+        <w:t xml:space="preserve">  var x = 10;</w:t>
       </w:r>
     </w:p>
     <w:p>
@@ -1451,19 +1273,11 @@
       <w:pPr>
         <w:pStyle w:val="Code"/>
       </w:pPr>
-      <w:proofErr w:type="gramStart"/>
       <w:r>
         <w:rPr>
           <w:rStyle w:val="Codeinline"/>
         </w:rPr>
-        <w:t>f(</w:t>
-      </w:r>
-      <w:proofErr w:type="gramEnd"/>
-      <w:r>
-        <w:rPr>
-          <w:rStyle w:val="Codeinline"/>
-        </w:rPr>
-        <w:t>);</w:t>
+        <w:t>f();</w:t>
       </w:r>
     </w:p>
     <w:p>
@@ -1510,72 +1324,38 @@
                 <w:rStyle w:val="Codeinline"/>
                 <w:lang w:val="en-US"/>
               </w:rPr>
-              <w:t xml:space="preserve">function </w:t>
-            </w:r>
-            <w:proofErr w:type="gramStart"/>
-            <w:r>
-              <w:rPr>
-                <w:rStyle w:val="Codeinline"/>
-                <w:lang w:val="en-US"/>
-              </w:rPr>
-              <w:t>go(</w:t>
-            </w:r>
-            <w:proofErr w:type="gramEnd"/>
-            <w:r>
-              <w:rPr>
-                <w:rStyle w:val="Codeinline"/>
-                <w:lang w:val="en-US"/>
-              </w:rPr>
-              <w:t>) {</w:t>
-            </w:r>
-          </w:p>
-          <w:p>
-            <w:pPr>
-              <w:rPr>
-                <w:rStyle w:val="Codeinline"/>
-                <w:lang w:val="en-US"/>
-              </w:rPr>
-            </w:pPr>
-            <w:r>
-              <w:rPr>
-                <w:rStyle w:val="Codeinline"/>
-                <w:lang w:val="en-US"/>
-              </w:rPr>
-              <w:t xml:space="preserve">  alert(x</w:t>
-            </w:r>
-            <w:proofErr w:type="gramStart"/>
-            <w:r>
-              <w:rPr>
-                <w:rStyle w:val="Codeinline"/>
-                <w:lang w:val="en-US"/>
-              </w:rPr>
-              <w:t>);</w:t>
-            </w:r>
-            <w:proofErr w:type="gramEnd"/>
-          </w:p>
-          <w:p>
-            <w:pPr>
-              <w:rPr>
-                <w:rStyle w:val="Codeinline"/>
-                <w:lang w:val="en-US"/>
-              </w:rPr>
-            </w:pPr>
-            <w:r>
-              <w:rPr>
-                <w:rStyle w:val="Codeinline"/>
-                <w:lang w:val="en-US"/>
-              </w:rPr>
-              <w:t xml:space="preserve">  x = </w:t>
-            </w:r>
-            <w:proofErr w:type="gramStart"/>
-            <w:r>
-              <w:rPr>
-                <w:rStyle w:val="Codeinline"/>
-                <w:lang w:val="en-US"/>
-              </w:rPr>
-              <w:t>10;</w:t>
-            </w:r>
-            <w:proofErr w:type="gramEnd"/>
+              <w:t>function go() {</w:t>
+            </w:r>
+          </w:p>
+          <w:p>
+            <w:pPr>
+              <w:rPr>
+                <w:rStyle w:val="Codeinline"/>
+                <w:lang w:val="en-US"/>
+              </w:rPr>
+            </w:pPr>
+            <w:r>
+              <w:rPr>
+                <w:rStyle w:val="Codeinline"/>
+                <w:lang w:val="en-US"/>
+              </w:rPr>
+              <w:t xml:space="preserve">  alert(x);</w:t>
+            </w:r>
+          </w:p>
+          <w:p>
+            <w:pPr>
+              <w:rPr>
+                <w:rStyle w:val="Codeinline"/>
+                <w:lang w:val="en-US"/>
+              </w:rPr>
+            </w:pPr>
+            <w:r>
+              <w:rPr>
+                <w:rStyle w:val="Codeinline"/>
+                <w:lang w:val="en-US"/>
+              </w:rPr>
+              <w:t xml:space="preserve">  x = 10;</w:t>
+            </w:r>
           </w:p>
           <w:p>
             <w:pPr>
@@ -1596,42 +1376,24 @@
                 <w:rStyle w:val="Codeinline"/>
               </w:rPr>
             </w:pPr>
-            <w:proofErr w:type="gramStart"/>
-            <w:r>
-              <w:rPr>
-                <w:rStyle w:val="Codeinline"/>
-              </w:rPr>
-              <w:t>go(</w:t>
-            </w:r>
-            <w:proofErr w:type="gramEnd"/>
-            <w:r>
-              <w:rPr>
-                <w:rStyle w:val="Codeinline"/>
-              </w:rPr>
-              <w:t>);</w:t>
-            </w:r>
-          </w:p>
-          <w:p>
-            <w:pPr>
-              <w:rPr>
-                <w:rStyle w:val="Codeinline"/>
-              </w:rPr>
-            </w:pPr>
-            <w:proofErr w:type="spellStart"/>
-            <w:proofErr w:type="gramStart"/>
-            <w:r>
-              <w:rPr>
-                <w:rStyle w:val="Codeinline"/>
-              </w:rPr>
-              <w:t>alert</w:t>
-            </w:r>
-            <w:proofErr w:type="spellEnd"/>
-            <w:proofErr w:type="gramEnd"/>
-            <w:r>
-              <w:rPr>
-                <w:rStyle w:val="Codeinline"/>
-              </w:rPr>
-              <w:t>(x);</w:t>
+            <w:r>
+              <w:rPr>
+                <w:rStyle w:val="Codeinline"/>
+              </w:rPr>
+              <w:t>go();</w:t>
+            </w:r>
+          </w:p>
+          <w:p>
+            <w:pPr>
+              <w:rPr>
+                <w:rStyle w:val="Codeinline"/>
+              </w:rPr>
+            </w:pPr>
+            <w:r>
+              <w:rPr>
+                <w:rStyle w:val="Codeinline"/>
+              </w:rPr>
+              <w:t>alert(x);</w:t>
             </w:r>
           </w:p>
         </w:tc>
@@ -1651,72 +1413,38 @@
                 <w:rStyle w:val="Codeinline"/>
                 <w:lang w:val="en-US"/>
               </w:rPr>
-              <w:t xml:space="preserve">function </w:t>
-            </w:r>
-            <w:proofErr w:type="gramStart"/>
-            <w:r>
-              <w:rPr>
-                <w:rStyle w:val="Codeinline"/>
-                <w:lang w:val="en-US"/>
-              </w:rPr>
-              <w:t>go(</w:t>
-            </w:r>
-            <w:proofErr w:type="gramEnd"/>
-            <w:r>
-              <w:rPr>
-                <w:rStyle w:val="Codeinline"/>
-                <w:lang w:val="en-US"/>
-              </w:rPr>
-              <w:t>) {</w:t>
-            </w:r>
-          </w:p>
-          <w:p>
-            <w:pPr>
-              <w:rPr>
-                <w:rStyle w:val="Codeinline"/>
-                <w:lang w:val="en-US"/>
-              </w:rPr>
-            </w:pPr>
-            <w:r>
-              <w:rPr>
-                <w:rStyle w:val="Codeinline"/>
-                <w:lang w:val="en-US"/>
-              </w:rPr>
-              <w:t xml:space="preserve">  x = </w:t>
-            </w:r>
-            <w:proofErr w:type="gramStart"/>
-            <w:r>
-              <w:rPr>
-                <w:rStyle w:val="Codeinline"/>
-                <w:lang w:val="en-US"/>
-              </w:rPr>
-              <w:t>10;</w:t>
-            </w:r>
-            <w:proofErr w:type="gramEnd"/>
-          </w:p>
-          <w:p>
-            <w:pPr>
-              <w:rPr>
-                <w:rStyle w:val="Codeinline"/>
-                <w:lang w:val="en-US"/>
-              </w:rPr>
-            </w:pPr>
-            <w:r>
-              <w:rPr>
-                <w:rStyle w:val="Codeinline"/>
-                <w:lang w:val="en-US"/>
-              </w:rPr>
-              <w:t xml:space="preserve">  alert(x</w:t>
-            </w:r>
-            <w:proofErr w:type="gramStart"/>
-            <w:r>
-              <w:rPr>
-                <w:rStyle w:val="Codeinline"/>
-                <w:lang w:val="en-US"/>
-              </w:rPr>
-              <w:t>);</w:t>
-            </w:r>
-            <w:proofErr w:type="gramEnd"/>
+              <w:t>function go() {</w:t>
+            </w:r>
+          </w:p>
+          <w:p>
+            <w:pPr>
+              <w:rPr>
+                <w:rStyle w:val="Codeinline"/>
+                <w:lang w:val="en-US"/>
+              </w:rPr>
+            </w:pPr>
+            <w:r>
+              <w:rPr>
+                <w:rStyle w:val="Codeinline"/>
+                <w:lang w:val="en-US"/>
+              </w:rPr>
+              <w:t xml:space="preserve">  x = 10;</w:t>
+            </w:r>
+          </w:p>
+          <w:p>
+            <w:pPr>
+              <w:rPr>
+                <w:rStyle w:val="Codeinline"/>
+                <w:lang w:val="en-US"/>
+              </w:rPr>
+            </w:pPr>
+            <w:r>
+              <w:rPr>
+                <w:rStyle w:val="Codeinline"/>
+                <w:lang w:val="en-US"/>
+              </w:rPr>
+              <w:t xml:space="preserve">  alert(x);</w:t>
+            </w:r>
           </w:p>
           <w:p>
             <w:pPr>
@@ -1737,42 +1465,24 @@
                 <w:rStyle w:val="Codeinline"/>
               </w:rPr>
             </w:pPr>
-            <w:proofErr w:type="gramStart"/>
-            <w:r>
-              <w:rPr>
-                <w:rStyle w:val="Codeinline"/>
-              </w:rPr>
-              <w:t>go(</w:t>
-            </w:r>
-            <w:proofErr w:type="gramEnd"/>
-            <w:r>
-              <w:rPr>
-                <w:rStyle w:val="Codeinline"/>
-              </w:rPr>
-              <w:t>);</w:t>
-            </w:r>
-          </w:p>
-          <w:p>
-            <w:pPr>
-              <w:rPr>
-                <w:rStyle w:val="Codeinline"/>
-              </w:rPr>
-            </w:pPr>
-            <w:proofErr w:type="spellStart"/>
-            <w:proofErr w:type="gramStart"/>
-            <w:r>
-              <w:rPr>
-                <w:rStyle w:val="Codeinline"/>
-              </w:rPr>
-              <w:t>alert</w:t>
-            </w:r>
-            <w:proofErr w:type="spellEnd"/>
-            <w:proofErr w:type="gramEnd"/>
-            <w:r>
-              <w:rPr>
-                <w:rStyle w:val="Codeinline"/>
-              </w:rPr>
-              <w:t>(x);</w:t>
+            <w:r>
+              <w:rPr>
+                <w:rStyle w:val="Codeinline"/>
+              </w:rPr>
+              <w:t>go();</w:t>
+            </w:r>
+          </w:p>
+          <w:p>
+            <w:pPr>
+              <w:rPr>
+                <w:rStyle w:val="Codeinline"/>
+              </w:rPr>
+            </w:pPr>
+            <w:r>
+              <w:rPr>
+                <w:rStyle w:val="Codeinline"/>
+              </w:rPr>
+              <w:t>alert(x);</w:t>
             </w:r>
           </w:p>
         </w:tc>
@@ -1827,169 +1537,53 @@
                 <w:rStyle w:val="Codeinline"/>
                 <w:lang w:val="en-US"/>
               </w:rPr>
-              <w:t xml:space="preserve">function </w:t>
-            </w:r>
-            <w:proofErr w:type="gramStart"/>
-            <w:r>
-              <w:rPr>
-                <w:rStyle w:val="Codeinline"/>
-                <w:lang w:val="en-US"/>
-              </w:rPr>
-              <w:t>boucle(</w:t>
-            </w:r>
-            <w:proofErr w:type="gramEnd"/>
-            <w:r>
-              <w:rPr>
-                <w:rStyle w:val="Codeinline"/>
-                <w:lang w:val="en-US"/>
-              </w:rPr>
-              <w:t>) {</w:t>
-            </w:r>
-          </w:p>
-          <w:p>
-            <w:pPr>
-              <w:rPr>
-                <w:rStyle w:val="Codeinline"/>
-                <w:lang w:val="en-US"/>
-              </w:rPr>
-            </w:pPr>
-            <w:r>
-              <w:rPr>
-                <w:rStyle w:val="Codeinline"/>
-                <w:lang w:val="en-US"/>
-              </w:rPr>
-              <w:t xml:space="preserve">  for (var </w:t>
-            </w:r>
-            <w:proofErr w:type="spellStart"/>
-            <w:r>
-              <w:rPr>
-                <w:rStyle w:val="Codeinline"/>
-                <w:lang w:val="en-US"/>
-              </w:rPr>
-              <w:t>i</w:t>
-            </w:r>
-            <w:proofErr w:type="spellEnd"/>
-            <w:r>
-              <w:rPr>
-                <w:rStyle w:val="Codeinline"/>
-                <w:lang w:val="en-US"/>
-              </w:rPr>
-              <w:t xml:space="preserve"> = </w:t>
-            </w:r>
-            <w:proofErr w:type="gramStart"/>
-            <w:r>
-              <w:rPr>
-                <w:rStyle w:val="Codeinline"/>
-                <w:lang w:val="en-US"/>
-              </w:rPr>
-              <w:t>0 ;</w:t>
-            </w:r>
-            <w:proofErr w:type="gramEnd"/>
-            <w:r>
-              <w:rPr>
-                <w:rStyle w:val="Codeinline"/>
-                <w:lang w:val="en-US"/>
-              </w:rPr>
-              <w:t xml:space="preserve"> </w:t>
-            </w:r>
-            <w:proofErr w:type="spellStart"/>
-            <w:r>
-              <w:rPr>
-                <w:rStyle w:val="Codeinline"/>
-                <w:lang w:val="en-US"/>
-              </w:rPr>
-              <w:t>i</w:t>
-            </w:r>
-            <w:proofErr w:type="spellEnd"/>
-            <w:r>
-              <w:rPr>
-                <w:rStyle w:val="Codeinline"/>
-                <w:lang w:val="en-US"/>
-              </w:rPr>
-              <w:t xml:space="preserve"> &lt; 3 ; </w:t>
-            </w:r>
-            <w:proofErr w:type="spellStart"/>
-            <w:r>
-              <w:rPr>
-                <w:rStyle w:val="Codeinline"/>
-                <w:lang w:val="en-US"/>
-              </w:rPr>
-              <w:t>i</w:t>
-            </w:r>
-            <w:proofErr w:type="spellEnd"/>
-            <w:r>
-              <w:rPr>
-                <w:rStyle w:val="Codeinline"/>
-                <w:lang w:val="en-US"/>
-              </w:rPr>
-              <w:t>++)</w:t>
-            </w:r>
-          </w:p>
-          <w:p>
-            <w:pPr>
-              <w:rPr>
-                <w:rStyle w:val="Codeinline"/>
-                <w:lang w:val="en-US"/>
-              </w:rPr>
-            </w:pPr>
-            <w:r>
-              <w:rPr>
-                <w:rStyle w:val="Codeinline"/>
-                <w:lang w:val="en-US"/>
-              </w:rPr>
-              <w:t xml:space="preserve">    alert(</w:t>
-            </w:r>
-            <w:proofErr w:type="spellStart"/>
-            <w:r>
-              <w:rPr>
-                <w:rStyle w:val="Codeinline"/>
-                <w:lang w:val="en-US"/>
-              </w:rPr>
-              <w:t>i</w:t>
-            </w:r>
-            <w:proofErr w:type="spellEnd"/>
-            <w:proofErr w:type="gramStart"/>
-            <w:r>
-              <w:rPr>
-                <w:rStyle w:val="Codeinline"/>
-                <w:lang w:val="en-US"/>
-              </w:rPr>
-              <w:t>);</w:t>
-            </w:r>
-            <w:proofErr w:type="gramEnd"/>
-          </w:p>
-          <w:p>
-            <w:pPr>
-              <w:rPr>
-                <w:rStyle w:val="Codeinline"/>
-                <w:lang w:val="en-US"/>
-              </w:rPr>
-            </w:pPr>
-            <w:r>
-              <w:rPr>
-                <w:rStyle w:val="Codeinline"/>
-                <w:lang w:val="en-US"/>
-              </w:rPr>
-              <w:t xml:space="preserve">  alert(</w:t>
-            </w:r>
-            <w:proofErr w:type="spellStart"/>
-            <w:r>
-              <w:rPr>
-                <w:rStyle w:val="Codeinline"/>
-                <w:lang w:val="en-US"/>
-              </w:rPr>
-              <w:t>i</w:t>
-            </w:r>
-            <w:proofErr w:type="spellEnd"/>
-            <w:proofErr w:type="gramStart"/>
-            <w:r>
-              <w:rPr>
-                <w:rStyle w:val="Codeinline"/>
-                <w:lang w:val="en-US"/>
-              </w:rPr>
-              <w:t>);</w:t>
-            </w:r>
-            <w:proofErr w:type="gramEnd"/>
+              <w:t>function boucle() {</w:t>
+            </w:r>
+          </w:p>
+          <w:p>
+            <w:pPr>
+              <w:rPr>
+                <w:rStyle w:val="Codeinline"/>
+                <w:lang w:val="en-US"/>
+              </w:rPr>
+            </w:pPr>
+            <w:r>
+              <w:rPr>
+                <w:rStyle w:val="Codeinline"/>
+                <w:lang w:val="en-US"/>
+              </w:rPr>
+              <w:t xml:space="preserve">  for (var i = 0 ; i &lt; 3 ; i++)</w:t>
+            </w:r>
+          </w:p>
+          <w:p>
+            <w:pPr>
+              <w:rPr>
+                <w:rStyle w:val="Codeinline"/>
+                <w:lang w:val="en-US"/>
+              </w:rPr>
+            </w:pPr>
+            <w:r>
+              <w:rPr>
+                <w:rStyle w:val="Codeinline"/>
+                <w:lang w:val="en-US"/>
+              </w:rPr>
+              <w:t xml:space="preserve">    alert(i);</w:t>
+            </w:r>
+          </w:p>
+          <w:p>
+            <w:pPr>
+              <w:rPr>
+                <w:rStyle w:val="Codeinline"/>
+                <w:lang w:val="en-US"/>
+              </w:rPr>
+            </w:pPr>
+            <w:r>
+              <w:rPr>
+                <w:rStyle w:val="Codeinline"/>
+                <w:lang w:val="en-US"/>
+              </w:rPr>
+              <w:t xml:space="preserve">  alert(i);</w:t>
+            </w:r>
           </w:p>
           <w:p>
             <w:pPr>
@@ -2013,21 +1607,12 @@
                 <w:lang w:val="en-US"/>
               </w:rPr>
             </w:pPr>
-            <w:proofErr w:type="gramStart"/>
-            <w:r>
-              <w:rPr>
-                <w:rStyle w:val="Codeinline"/>
-                <w:lang w:val="en-US"/>
-              </w:rPr>
-              <w:t>boucle(</w:t>
-            </w:r>
-            <w:proofErr w:type="gramEnd"/>
-            <w:r>
-              <w:rPr>
-                <w:rStyle w:val="Codeinline"/>
-                <w:lang w:val="en-US"/>
-              </w:rPr>
-              <w:t>);</w:t>
+            <w:r>
+              <w:rPr>
+                <w:rStyle w:val="Codeinline"/>
+                <w:lang w:val="en-US"/>
+              </w:rPr>
+              <w:t>boucle();</w:t>
             </w:r>
           </w:p>
         </w:tc>
@@ -2047,169 +1632,53 @@
                 <w:rStyle w:val="Codeinline"/>
                 <w:lang w:val="en-US"/>
               </w:rPr>
-              <w:t xml:space="preserve">function </w:t>
-            </w:r>
-            <w:proofErr w:type="gramStart"/>
-            <w:r>
-              <w:rPr>
-                <w:rStyle w:val="Codeinline"/>
-                <w:lang w:val="en-US"/>
-              </w:rPr>
-              <w:t>boucle(</w:t>
-            </w:r>
-            <w:proofErr w:type="gramEnd"/>
-            <w:r>
-              <w:rPr>
-                <w:rStyle w:val="Codeinline"/>
-                <w:lang w:val="en-US"/>
-              </w:rPr>
-              <w:t>) {</w:t>
-            </w:r>
-          </w:p>
-          <w:p>
-            <w:pPr>
-              <w:rPr>
-                <w:rStyle w:val="Codeinline"/>
-                <w:lang w:val="en-US"/>
-              </w:rPr>
-            </w:pPr>
-            <w:r>
-              <w:rPr>
-                <w:rStyle w:val="Codeinline"/>
-                <w:lang w:val="en-US"/>
-              </w:rPr>
-              <w:t xml:space="preserve">  for (let </w:t>
-            </w:r>
-            <w:proofErr w:type="spellStart"/>
-            <w:r>
-              <w:rPr>
-                <w:rStyle w:val="Codeinline"/>
-                <w:lang w:val="en-US"/>
-              </w:rPr>
-              <w:t>i</w:t>
-            </w:r>
-            <w:proofErr w:type="spellEnd"/>
-            <w:r>
-              <w:rPr>
-                <w:rStyle w:val="Codeinline"/>
-                <w:lang w:val="en-US"/>
-              </w:rPr>
-              <w:t xml:space="preserve"> = </w:t>
-            </w:r>
-            <w:proofErr w:type="gramStart"/>
-            <w:r>
-              <w:rPr>
-                <w:rStyle w:val="Codeinline"/>
-                <w:lang w:val="en-US"/>
-              </w:rPr>
-              <w:t>0 ;</w:t>
-            </w:r>
-            <w:proofErr w:type="gramEnd"/>
-            <w:r>
-              <w:rPr>
-                <w:rStyle w:val="Codeinline"/>
-                <w:lang w:val="en-US"/>
-              </w:rPr>
-              <w:t xml:space="preserve"> </w:t>
-            </w:r>
-            <w:proofErr w:type="spellStart"/>
-            <w:r>
-              <w:rPr>
-                <w:rStyle w:val="Codeinline"/>
-                <w:lang w:val="en-US"/>
-              </w:rPr>
-              <w:t>i</w:t>
-            </w:r>
-            <w:proofErr w:type="spellEnd"/>
-            <w:r>
-              <w:rPr>
-                <w:rStyle w:val="Codeinline"/>
-                <w:lang w:val="en-US"/>
-              </w:rPr>
-              <w:t xml:space="preserve"> &lt; 3 ; </w:t>
-            </w:r>
-            <w:proofErr w:type="spellStart"/>
-            <w:r>
-              <w:rPr>
-                <w:rStyle w:val="Codeinline"/>
-                <w:lang w:val="en-US"/>
-              </w:rPr>
-              <w:t>i</w:t>
-            </w:r>
-            <w:proofErr w:type="spellEnd"/>
-            <w:r>
-              <w:rPr>
-                <w:rStyle w:val="Codeinline"/>
-                <w:lang w:val="en-US"/>
-              </w:rPr>
-              <w:t>++)</w:t>
-            </w:r>
-          </w:p>
-          <w:p>
-            <w:pPr>
-              <w:rPr>
-                <w:rStyle w:val="Codeinline"/>
-                <w:lang w:val="en-US"/>
-              </w:rPr>
-            </w:pPr>
-            <w:r>
-              <w:rPr>
-                <w:rStyle w:val="Codeinline"/>
-                <w:lang w:val="en-US"/>
-              </w:rPr>
-              <w:t xml:space="preserve">    alert(</w:t>
-            </w:r>
-            <w:proofErr w:type="spellStart"/>
-            <w:r>
-              <w:rPr>
-                <w:rStyle w:val="Codeinline"/>
-                <w:lang w:val="en-US"/>
-              </w:rPr>
-              <w:t>i</w:t>
-            </w:r>
-            <w:proofErr w:type="spellEnd"/>
-            <w:proofErr w:type="gramStart"/>
-            <w:r>
-              <w:rPr>
-                <w:rStyle w:val="Codeinline"/>
-                <w:lang w:val="en-US"/>
-              </w:rPr>
-              <w:t>);</w:t>
-            </w:r>
-            <w:proofErr w:type="gramEnd"/>
-          </w:p>
-          <w:p>
-            <w:pPr>
-              <w:rPr>
-                <w:rStyle w:val="Codeinline"/>
-                <w:lang w:val="en-US"/>
-              </w:rPr>
-            </w:pPr>
-            <w:r>
-              <w:rPr>
-                <w:rStyle w:val="Codeinline"/>
-                <w:lang w:val="en-US"/>
-              </w:rPr>
-              <w:t xml:space="preserve">  alert(</w:t>
-            </w:r>
-            <w:proofErr w:type="spellStart"/>
-            <w:r>
-              <w:rPr>
-                <w:rStyle w:val="Codeinline"/>
-                <w:lang w:val="en-US"/>
-              </w:rPr>
-              <w:t>i</w:t>
-            </w:r>
-            <w:proofErr w:type="spellEnd"/>
-            <w:proofErr w:type="gramStart"/>
-            <w:r>
-              <w:rPr>
-                <w:rStyle w:val="Codeinline"/>
-                <w:lang w:val="en-US"/>
-              </w:rPr>
-              <w:t>);</w:t>
-            </w:r>
-            <w:proofErr w:type="gramEnd"/>
+              <w:t>function boucle() {</w:t>
+            </w:r>
+          </w:p>
+          <w:p>
+            <w:pPr>
+              <w:rPr>
+                <w:rStyle w:val="Codeinline"/>
+                <w:lang w:val="en-US"/>
+              </w:rPr>
+            </w:pPr>
+            <w:r>
+              <w:rPr>
+                <w:rStyle w:val="Codeinline"/>
+                <w:lang w:val="en-US"/>
+              </w:rPr>
+              <w:t xml:space="preserve">  for (let i = 0 ; i &lt; 3 ; i++)</w:t>
+            </w:r>
+          </w:p>
+          <w:p>
+            <w:pPr>
+              <w:rPr>
+                <w:rStyle w:val="Codeinline"/>
+                <w:lang w:val="en-US"/>
+              </w:rPr>
+            </w:pPr>
+            <w:r>
+              <w:rPr>
+                <w:rStyle w:val="Codeinline"/>
+                <w:lang w:val="en-US"/>
+              </w:rPr>
+              <w:t xml:space="preserve">    alert(i);</w:t>
+            </w:r>
+          </w:p>
+          <w:p>
+            <w:pPr>
+              <w:rPr>
+                <w:rStyle w:val="Codeinline"/>
+                <w:lang w:val="en-US"/>
+              </w:rPr>
+            </w:pPr>
+            <w:r>
+              <w:rPr>
+                <w:rStyle w:val="Codeinline"/>
+                <w:lang w:val="en-US"/>
+              </w:rPr>
+              <w:t xml:space="preserve">  alert(i);</w:t>
+            </w:r>
           </w:p>
           <w:p>
             <w:pPr>
@@ -2233,21 +1702,12 @@
                 <w:lang w:val="en-US"/>
               </w:rPr>
             </w:pPr>
-            <w:proofErr w:type="gramStart"/>
-            <w:r>
-              <w:rPr>
-                <w:rStyle w:val="Codeinline"/>
-                <w:lang w:val="en-US"/>
-              </w:rPr>
-              <w:t>boucle(</w:t>
-            </w:r>
-            <w:proofErr w:type="gramEnd"/>
-            <w:r>
-              <w:rPr>
-                <w:rStyle w:val="Codeinline"/>
-                <w:lang w:val="en-US"/>
-              </w:rPr>
-              <w:t>);</w:t>
+            <w:r>
+              <w:rPr>
+                <w:rStyle w:val="Codeinline"/>
+                <w:lang w:val="en-US"/>
+              </w:rPr>
+              <w:t>boucle();</w:t>
             </w:r>
           </w:p>
         </w:tc>
@@ -2319,184 +1779,127 @@
                 <w:rFonts w:ascii="Consolas" w:hAnsi="Consolas"/>
                 <w:lang w:val="en-US"/>
               </w:rPr>
-              <w:t xml:space="preserve">var x = </w:t>
-            </w:r>
-            <w:proofErr w:type="gramStart"/>
-            <w:r>
+              <w:t>var x = 7;</w:t>
+            </w:r>
+          </w:p>
+          <w:p>
+            <w:pPr>
               <w:rPr>
                 <w:rFonts w:ascii="Consolas" w:hAnsi="Consolas"/>
                 <w:lang w:val="en-US"/>
               </w:rPr>
-              <w:t>7;</w:t>
-            </w:r>
-            <w:proofErr w:type="gramEnd"/>
-          </w:p>
-          <w:p>
-            <w:pPr>
+            </w:pPr>
+            <w:r>
               <w:rPr>
                 <w:rFonts w:ascii="Consolas" w:hAnsi="Consolas"/>
                 <w:lang w:val="en-US"/>
               </w:rPr>
-            </w:pPr>
-            <w:r>
+              <w:t>function f () {</w:t>
+            </w:r>
+          </w:p>
+          <w:p>
+            <w:pPr>
               <w:rPr>
                 <w:rFonts w:ascii="Consolas" w:hAnsi="Consolas"/>
-                <w:lang w:val="en-US"/>
-              </w:rPr>
-              <w:t>function f () {</w:t>
-            </w:r>
-          </w:p>
-          <w:p>
-            <w:pPr>
+              </w:rPr>
+            </w:pPr>
+            <w:r>
               <w:rPr>
                 <w:rFonts w:ascii="Consolas" w:hAnsi="Consolas"/>
-              </w:rPr>
-            </w:pPr>
+                <w:lang w:val="en-US"/>
+              </w:rPr>
+              <w:t xml:space="preserve">  </w:t>
+            </w:r>
             <w:r>
               <w:rPr>
                 <w:rFonts w:ascii="Consolas" w:hAnsi="Consolas"/>
-                <w:lang w:val="en-US"/>
+              </w:rPr>
+              <w:t>var x = 2;</w:t>
+            </w:r>
+          </w:p>
+          <w:p>
+            <w:pPr>
+              <w:rPr>
+                <w:rFonts w:ascii="Consolas" w:hAnsi="Consolas"/>
+              </w:rPr>
+            </w:pPr>
+            <w:r>
+              <w:rPr>
+                <w:rFonts w:ascii="Consolas" w:hAnsi="Consolas"/>
               </w:rPr>
               <w:t xml:space="preserve">  </w:t>
             </w:r>
-            <w:proofErr w:type="gramStart"/>
             <w:r>
               <w:rPr>
                 <w:rFonts w:ascii="Consolas" w:hAnsi="Consolas"/>
               </w:rPr>
-              <w:t>var</w:t>
-            </w:r>
-            <w:proofErr w:type="gramEnd"/>
-            <w:r>
+              <w:t>x++;</w:t>
+            </w:r>
+          </w:p>
+          <w:p>
+            <w:pPr>
               <w:rPr>
                 <w:rFonts w:ascii="Consolas" w:hAnsi="Consolas"/>
               </w:rPr>
-              <w:t xml:space="preserve"> x = 2;</w:t>
-            </w:r>
-          </w:p>
-          <w:p>
-            <w:pPr>
+            </w:pPr>
+            <w:r>
               <w:rPr>
                 <w:rFonts w:ascii="Consolas" w:hAnsi="Consolas"/>
               </w:rPr>
-            </w:pPr>
-            <w:r>
+              <w:t xml:space="preserve">  console.log(x);</w:t>
+            </w:r>
+          </w:p>
+          <w:p>
+            <w:pPr>
               <w:rPr>
                 <w:rFonts w:ascii="Consolas" w:hAnsi="Consolas"/>
               </w:rPr>
-              <w:t xml:space="preserve">  </w:t>
-            </w:r>
-            <w:proofErr w:type="gramStart"/>
+            </w:pPr>
             <w:r>
               <w:rPr>
                 <w:rFonts w:ascii="Consolas" w:hAnsi="Consolas"/>
               </w:rPr>
-              <w:t>x</w:t>
-            </w:r>
-            <w:proofErr w:type="gramEnd"/>
-            <w:r>
+              <w:t>}</w:t>
+            </w:r>
+          </w:p>
+          <w:p>
+            <w:pPr>
               <w:rPr>
                 <w:rFonts w:ascii="Consolas" w:hAnsi="Consolas"/>
               </w:rPr>
-              <w:t>++;</w:t>
-            </w:r>
-          </w:p>
-          <w:p>
-            <w:pPr>
+            </w:pPr>
+            <w:r>
               <w:rPr>
                 <w:rFonts w:ascii="Consolas" w:hAnsi="Consolas"/>
               </w:rPr>
-            </w:pPr>
-            <w:r>
+              <w:t>console.log(x);</w:t>
+            </w:r>
+          </w:p>
+          <w:p>
+            <w:pPr>
               <w:rPr>
                 <w:rFonts w:ascii="Consolas" w:hAnsi="Consolas"/>
               </w:rPr>
-              <w:t xml:space="preserve">  console.log(x</w:t>
-            </w:r>
-            <w:proofErr w:type="gramStart"/>
+            </w:pPr>
             <w:r>
               <w:rPr>
                 <w:rFonts w:ascii="Consolas" w:hAnsi="Consolas"/>
               </w:rPr>
-              <w:t>);</w:t>
-            </w:r>
-            <w:proofErr w:type="gramEnd"/>
-          </w:p>
-          <w:p>
-            <w:pPr>
+              <w:t>f();</w:t>
+            </w:r>
+          </w:p>
+          <w:p>
+            <w:pPr>
+              <w:rPr>
+                <w:rStyle w:val="Codeinline"/>
+              </w:rPr>
+            </w:pPr>
+            <w:r>
               <w:rPr>
                 <w:rFonts w:ascii="Consolas" w:hAnsi="Consolas"/>
               </w:rPr>
-            </w:pPr>
-            <w:r>
-              <w:rPr>
-                <w:rFonts w:ascii="Consolas" w:hAnsi="Consolas"/>
-              </w:rPr>
-              <w:t>}</w:t>
-            </w:r>
-          </w:p>
-          <w:p>
-            <w:pPr>
-              <w:rPr>
-                <w:rFonts w:ascii="Consolas" w:hAnsi="Consolas"/>
-              </w:rPr>
-            </w:pPr>
-            <w:r>
-              <w:rPr>
-                <w:rFonts w:ascii="Consolas" w:hAnsi="Consolas"/>
-              </w:rPr>
-              <w:t>console.log(x</w:t>
-            </w:r>
-            <w:proofErr w:type="gramStart"/>
-            <w:r>
-              <w:rPr>
-                <w:rFonts w:ascii="Consolas" w:hAnsi="Consolas"/>
-              </w:rPr>
-              <w:t>);</w:t>
-            </w:r>
-            <w:proofErr w:type="gramEnd"/>
-          </w:p>
-          <w:p>
-            <w:pPr>
-              <w:rPr>
-                <w:rFonts w:ascii="Consolas" w:hAnsi="Consolas"/>
-              </w:rPr>
-            </w:pPr>
-            <w:proofErr w:type="gramStart"/>
-            <w:r>
-              <w:rPr>
-                <w:rFonts w:ascii="Consolas" w:hAnsi="Consolas"/>
-              </w:rPr>
-              <w:t>f(</w:t>
-            </w:r>
-            <w:proofErr w:type="gramEnd"/>
-            <w:r>
-              <w:rPr>
-                <w:rFonts w:ascii="Consolas" w:hAnsi="Consolas"/>
-              </w:rPr>
-              <w:t>);</w:t>
-            </w:r>
-          </w:p>
-          <w:p>
-            <w:pPr>
-              <w:rPr>
-                <w:rStyle w:val="Codeinline"/>
-              </w:rPr>
-            </w:pPr>
-            <w:r>
-              <w:rPr>
-                <w:rFonts w:ascii="Consolas" w:hAnsi="Consolas"/>
-              </w:rPr>
-              <w:t>console.log(x</w:t>
-            </w:r>
-            <w:proofErr w:type="gramStart"/>
-            <w:r>
-              <w:rPr>
-                <w:rFonts w:ascii="Consolas" w:hAnsi="Consolas"/>
-              </w:rPr>
-              <w:t>);</w:t>
-            </w:r>
-            <w:proofErr w:type="gramEnd"/>
+              <w:t>console.log(x);</w:t>
+            </w:r>
           </w:p>
         </w:tc>
         <w:tc>
@@ -2515,184 +1918,127 @@
                 <w:rFonts w:ascii="Consolas" w:hAnsi="Consolas"/>
                 <w:lang w:val="en-US"/>
               </w:rPr>
-              <w:t xml:space="preserve">var x = </w:t>
-            </w:r>
-            <w:proofErr w:type="gramStart"/>
-            <w:r>
+              <w:t>var x = 7;</w:t>
+            </w:r>
+          </w:p>
+          <w:p>
+            <w:pPr>
               <w:rPr>
                 <w:rFonts w:ascii="Consolas" w:hAnsi="Consolas"/>
                 <w:lang w:val="en-US"/>
               </w:rPr>
-              <w:t>7;</w:t>
-            </w:r>
-            <w:proofErr w:type="gramEnd"/>
-          </w:p>
-          <w:p>
-            <w:pPr>
+            </w:pPr>
+            <w:r>
               <w:rPr>
                 <w:rFonts w:ascii="Consolas" w:hAnsi="Consolas"/>
                 <w:lang w:val="en-US"/>
               </w:rPr>
-            </w:pPr>
-            <w:r>
+              <w:t>function f () {</w:t>
+            </w:r>
+          </w:p>
+          <w:p>
+            <w:pPr>
               <w:rPr>
                 <w:rFonts w:ascii="Consolas" w:hAnsi="Consolas"/>
-                <w:lang w:val="en-US"/>
-              </w:rPr>
-              <w:t>function f () {</w:t>
-            </w:r>
-          </w:p>
-          <w:p>
-            <w:pPr>
+              </w:rPr>
+            </w:pPr>
+            <w:r>
               <w:rPr>
                 <w:rFonts w:ascii="Consolas" w:hAnsi="Consolas"/>
-              </w:rPr>
-            </w:pPr>
+                <w:lang w:val="en-US"/>
+              </w:rPr>
+              <w:t xml:space="preserve">  </w:t>
+            </w:r>
             <w:r>
               <w:rPr>
                 <w:rFonts w:ascii="Consolas" w:hAnsi="Consolas"/>
-                <w:lang w:val="en-US"/>
+              </w:rPr>
+              <w:t>x = 2;</w:t>
+            </w:r>
+          </w:p>
+          <w:p>
+            <w:pPr>
+              <w:rPr>
+                <w:rFonts w:ascii="Consolas" w:hAnsi="Consolas"/>
+              </w:rPr>
+            </w:pPr>
+            <w:r>
+              <w:rPr>
+                <w:rFonts w:ascii="Consolas" w:hAnsi="Consolas"/>
               </w:rPr>
               <w:t xml:space="preserve">  </w:t>
             </w:r>
-            <w:proofErr w:type="gramStart"/>
             <w:r>
               <w:rPr>
                 <w:rFonts w:ascii="Consolas" w:hAnsi="Consolas"/>
               </w:rPr>
-              <w:t>x</w:t>
-            </w:r>
-            <w:proofErr w:type="gramEnd"/>
-            <w:r>
+              <w:t>x++;</w:t>
+            </w:r>
+          </w:p>
+          <w:p>
+            <w:pPr>
               <w:rPr>
                 <w:rFonts w:ascii="Consolas" w:hAnsi="Consolas"/>
               </w:rPr>
-              <w:t xml:space="preserve"> = 2;</w:t>
-            </w:r>
-          </w:p>
-          <w:p>
-            <w:pPr>
+            </w:pPr>
+            <w:r>
               <w:rPr>
                 <w:rFonts w:ascii="Consolas" w:hAnsi="Consolas"/>
               </w:rPr>
-            </w:pPr>
-            <w:r>
+              <w:t xml:space="preserve">  console.log(x);</w:t>
+            </w:r>
+          </w:p>
+          <w:p>
+            <w:pPr>
               <w:rPr>
                 <w:rFonts w:ascii="Consolas" w:hAnsi="Consolas"/>
               </w:rPr>
-              <w:t xml:space="preserve">  </w:t>
-            </w:r>
-            <w:proofErr w:type="gramStart"/>
+            </w:pPr>
             <w:r>
               <w:rPr>
                 <w:rFonts w:ascii="Consolas" w:hAnsi="Consolas"/>
               </w:rPr>
-              <w:t>x</w:t>
-            </w:r>
-            <w:proofErr w:type="gramEnd"/>
-            <w:r>
+              <w:t>}</w:t>
+            </w:r>
+          </w:p>
+          <w:p>
+            <w:pPr>
               <w:rPr>
                 <w:rFonts w:ascii="Consolas" w:hAnsi="Consolas"/>
               </w:rPr>
-              <w:t>++;</w:t>
-            </w:r>
-          </w:p>
-          <w:p>
-            <w:pPr>
+            </w:pPr>
+            <w:r>
               <w:rPr>
                 <w:rFonts w:ascii="Consolas" w:hAnsi="Consolas"/>
               </w:rPr>
-            </w:pPr>
-            <w:r>
+              <w:t>console.log(x);</w:t>
+            </w:r>
+          </w:p>
+          <w:p>
+            <w:pPr>
               <w:rPr>
                 <w:rFonts w:ascii="Consolas" w:hAnsi="Consolas"/>
               </w:rPr>
-              <w:t xml:space="preserve">  console.log(x</w:t>
-            </w:r>
-            <w:proofErr w:type="gramStart"/>
+            </w:pPr>
             <w:r>
               <w:rPr>
                 <w:rFonts w:ascii="Consolas" w:hAnsi="Consolas"/>
               </w:rPr>
-              <w:t>);</w:t>
-            </w:r>
-            <w:proofErr w:type="gramEnd"/>
-          </w:p>
-          <w:p>
-            <w:pPr>
+              <w:t>f();</w:t>
+            </w:r>
+          </w:p>
+          <w:p>
+            <w:pPr>
+              <w:rPr>
+                <w:rStyle w:val="Codeinline"/>
+              </w:rPr>
+            </w:pPr>
+            <w:r>
               <w:rPr>
                 <w:rFonts w:ascii="Consolas" w:hAnsi="Consolas"/>
               </w:rPr>
-            </w:pPr>
-            <w:r>
-              <w:rPr>
-                <w:rFonts w:ascii="Consolas" w:hAnsi="Consolas"/>
-              </w:rPr>
-              <w:t>}</w:t>
-            </w:r>
-          </w:p>
-          <w:p>
-            <w:pPr>
-              <w:rPr>
-                <w:rFonts w:ascii="Consolas" w:hAnsi="Consolas"/>
-              </w:rPr>
-            </w:pPr>
-            <w:r>
-              <w:rPr>
-                <w:rFonts w:ascii="Consolas" w:hAnsi="Consolas"/>
-              </w:rPr>
-              <w:t>console.log(x</w:t>
-            </w:r>
-            <w:proofErr w:type="gramStart"/>
-            <w:r>
-              <w:rPr>
-                <w:rFonts w:ascii="Consolas" w:hAnsi="Consolas"/>
-              </w:rPr>
-              <w:t>);</w:t>
-            </w:r>
-            <w:proofErr w:type="gramEnd"/>
-          </w:p>
-          <w:p>
-            <w:pPr>
-              <w:rPr>
-                <w:rFonts w:ascii="Consolas" w:hAnsi="Consolas"/>
-              </w:rPr>
-            </w:pPr>
-            <w:proofErr w:type="gramStart"/>
-            <w:r>
-              <w:rPr>
-                <w:rFonts w:ascii="Consolas" w:hAnsi="Consolas"/>
-              </w:rPr>
-              <w:t>f(</w:t>
-            </w:r>
-            <w:proofErr w:type="gramEnd"/>
-            <w:r>
-              <w:rPr>
-                <w:rFonts w:ascii="Consolas" w:hAnsi="Consolas"/>
-              </w:rPr>
-              <w:t>);</w:t>
-            </w:r>
-          </w:p>
-          <w:p>
-            <w:pPr>
-              <w:rPr>
-                <w:rStyle w:val="Codeinline"/>
-              </w:rPr>
-            </w:pPr>
-            <w:r>
-              <w:rPr>
-                <w:rFonts w:ascii="Consolas" w:hAnsi="Consolas"/>
-              </w:rPr>
-              <w:t>console.log(x</w:t>
-            </w:r>
-            <w:proofErr w:type="gramStart"/>
-            <w:r>
-              <w:rPr>
-                <w:rFonts w:ascii="Consolas" w:hAnsi="Consolas"/>
-              </w:rPr>
-              <w:t>);</w:t>
-            </w:r>
-            <w:proofErr w:type="gramEnd"/>
+              <w:t>console.log(x);</w:t>
+            </w:r>
           </w:p>
         </w:tc>
       </w:tr>
@@ -2761,59 +2107,55 @@
                 <w:rFonts w:ascii="Consolas" w:hAnsi="Consolas"/>
                 <w:lang w:val="en-US"/>
               </w:rPr>
-              <w:t xml:space="preserve">  var x = </w:t>
-            </w:r>
-            <w:proofErr w:type="gramStart"/>
-            <w:r>
+              <w:t xml:space="preserve">  var x = 5;</w:t>
+            </w:r>
+          </w:p>
+          <w:p>
+            <w:pPr>
               <w:rPr>
                 <w:rFonts w:ascii="Consolas" w:hAnsi="Consolas"/>
                 <w:lang w:val="en-US"/>
               </w:rPr>
-              <w:t>5;</w:t>
-            </w:r>
-            <w:proofErr w:type="gramEnd"/>
-          </w:p>
-          <w:p>
-            <w:pPr>
+            </w:pPr>
+            <w:r>
               <w:rPr>
                 <w:rFonts w:ascii="Consolas" w:hAnsi="Consolas"/>
                 <w:lang w:val="en-US"/>
               </w:rPr>
-            </w:pPr>
-            <w:r>
+              <w:t xml:space="preserve">  if (x == 5) {</w:t>
+            </w:r>
+          </w:p>
+          <w:p>
+            <w:pPr>
               <w:rPr>
                 <w:rFonts w:ascii="Consolas" w:hAnsi="Consolas"/>
-                <w:lang w:val="en-US"/>
-              </w:rPr>
-              <w:t xml:space="preserve">  if (x == 5) {</w:t>
-            </w:r>
-          </w:p>
-          <w:p>
-            <w:pPr>
+              </w:rPr>
+            </w:pPr>
+            <w:r>
               <w:rPr>
                 <w:rFonts w:ascii="Consolas" w:hAnsi="Consolas"/>
-              </w:rPr>
-            </w:pPr>
+                <w:lang w:val="en-US"/>
+              </w:rPr>
+              <w:t xml:space="preserve">    </w:t>
+            </w:r>
             <w:r>
               <w:rPr>
                 <w:rFonts w:ascii="Consolas" w:hAnsi="Consolas"/>
-                <w:lang w:val="en-US"/>
-              </w:rPr>
-              <w:t xml:space="preserve">    </w:t>
-            </w:r>
-            <w:proofErr w:type="gramStart"/>
-            <w:r>
+              </w:rPr>
+              <w:t>var x = 7;</w:t>
+            </w:r>
+          </w:p>
+          <w:p>
+            <w:pPr>
               <w:rPr>
                 <w:rFonts w:ascii="Consolas" w:hAnsi="Consolas"/>
               </w:rPr>
-              <w:t>var</w:t>
-            </w:r>
-            <w:proofErr w:type="gramEnd"/>
+            </w:pPr>
             <w:r>
               <w:rPr>
                 <w:rFonts w:ascii="Consolas" w:hAnsi="Consolas"/>
               </w:rPr>
-              <w:t xml:space="preserve"> x = 7;</w:t>
+              <w:t xml:space="preserve">    console.log (x);</w:t>
             </w:r>
           </w:p>
           <w:p>
@@ -2826,83 +2168,46 @@
               <w:rPr>
                 <w:rFonts w:ascii="Consolas" w:hAnsi="Consolas"/>
               </w:rPr>
-              <w:t xml:space="preserve">    console.log (x</w:t>
-            </w:r>
-            <w:proofErr w:type="gramStart"/>
-            <w:r>
+              <w:t xml:space="preserve">  }</w:t>
+            </w:r>
+          </w:p>
+          <w:p>
+            <w:pPr>
               <w:rPr>
                 <w:rFonts w:ascii="Consolas" w:hAnsi="Consolas"/>
               </w:rPr>
-              <w:t>);</w:t>
-            </w:r>
-            <w:proofErr w:type="gramEnd"/>
-          </w:p>
-          <w:p>
-            <w:pPr>
+            </w:pPr>
+            <w:r>
               <w:rPr>
                 <w:rFonts w:ascii="Consolas" w:hAnsi="Consolas"/>
               </w:rPr>
-            </w:pPr>
-            <w:r>
+              <w:t xml:space="preserve">  console.log (x);</w:t>
+            </w:r>
+          </w:p>
+          <w:p>
+            <w:pPr>
               <w:rPr>
                 <w:rFonts w:ascii="Consolas" w:hAnsi="Consolas"/>
               </w:rPr>
-              <w:t xml:space="preserve">  }</w:t>
-            </w:r>
-          </w:p>
-          <w:p>
-            <w:pPr>
+            </w:pPr>
+            <w:r>
               <w:rPr>
                 <w:rFonts w:ascii="Consolas" w:hAnsi="Consolas"/>
               </w:rPr>
+              <w:t>}</w:t>
+            </w:r>
+          </w:p>
+          <w:p>
+            <w:pPr>
+              <w:rPr>
+                <w:rStyle w:val="Codeinline"/>
+              </w:rPr>
             </w:pPr>
             <w:r>
               <w:rPr>
                 <w:rFonts w:ascii="Consolas" w:hAnsi="Consolas"/>
               </w:rPr>
-              <w:t xml:space="preserve">  console.log (x</w:t>
-            </w:r>
-            <w:proofErr w:type="gramStart"/>
-            <w:r>
-              <w:rPr>
-                <w:rFonts w:ascii="Consolas" w:hAnsi="Consolas"/>
-              </w:rPr>
-              <w:t>);</w:t>
-            </w:r>
-            <w:proofErr w:type="gramEnd"/>
-          </w:p>
-          <w:p>
-            <w:pPr>
-              <w:rPr>
-                <w:rFonts w:ascii="Consolas" w:hAnsi="Consolas"/>
-              </w:rPr>
-            </w:pPr>
-            <w:r>
-              <w:rPr>
-                <w:rFonts w:ascii="Consolas" w:hAnsi="Consolas"/>
-              </w:rPr>
-              <w:t>}</w:t>
-            </w:r>
-          </w:p>
-          <w:p>
-            <w:pPr>
-              <w:rPr>
-                <w:rStyle w:val="Codeinline"/>
-              </w:rPr>
-            </w:pPr>
-            <w:proofErr w:type="gramStart"/>
-            <w:r>
-              <w:rPr>
-                <w:rFonts w:ascii="Consolas" w:hAnsi="Consolas"/>
-              </w:rPr>
-              <w:t>f(</w:t>
-            </w:r>
-            <w:proofErr w:type="gramEnd"/>
-            <w:r>
-              <w:rPr>
-                <w:rFonts w:ascii="Consolas" w:hAnsi="Consolas"/>
-              </w:rPr>
-              <w:t>);</w:t>
+              <w:t>f();</w:t>
             </w:r>
           </w:p>
         </w:tc>
@@ -2937,60 +2242,56 @@
                 <w:rFonts w:ascii="Consolas" w:hAnsi="Consolas"/>
                 <w:lang w:val="en-US"/>
               </w:rPr>
-              <w:t xml:space="preserve">  var x = </w:t>
-            </w:r>
-            <w:proofErr w:type="gramStart"/>
-            <w:r>
+              <w:t xml:space="preserve">  var x = 11;</w:t>
+            </w:r>
+          </w:p>
+          <w:p>
+            <w:pPr>
               <w:rPr>
                 <w:rFonts w:ascii="Consolas" w:hAnsi="Consolas"/>
                 <w:lang w:val="en-US"/>
               </w:rPr>
-              <w:t>11;</w:t>
-            </w:r>
-            <w:proofErr w:type="gramEnd"/>
-          </w:p>
-          <w:p>
-            <w:pPr>
+            </w:pPr>
+            <w:r>
               <w:rPr>
                 <w:rFonts w:ascii="Consolas" w:hAnsi="Consolas"/>
                 <w:lang w:val="en-US"/>
               </w:rPr>
-            </w:pPr>
-            <w:r>
+              <w:t xml:space="preserve">  function g () {</w:t>
+            </w:r>
+          </w:p>
+          <w:p>
+            <w:pPr>
               <w:rPr>
                 <w:rFonts w:ascii="Consolas" w:hAnsi="Consolas"/>
-                <w:lang w:val="en-US"/>
-              </w:rPr>
-              <w:t xml:space="preserve">  function g () {</w:t>
-            </w:r>
-          </w:p>
-          <w:p>
-            <w:pPr>
+              </w:rPr>
+            </w:pPr>
+            <w:r>
               <w:rPr>
                 <w:rFonts w:ascii="Consolas" w:hAnsi="Consolas"/>
-              </w:rPr>
-            </w:pPr>
+                <w:lang w:val="en-US"/>
+              </w:rPr>
+              <w:t xml:space="preserve">    </w:t>
+            </w:r>
             <w:r>
               <w:rPr>
                 <w:rFonts w:ascii="Consolas" w:hAnsi="Consolas"/>
-                <w:lang w:val="en-US"/>
-              </w:rPr>
-              <w:t xml:space="preserve">    </w:t>
-            </w:r>
-            <w:r>
+              </w:rPr>
+              <w:t>console.log (x);</w:t>
+            </w:r>
+          </w:p>
+          <w:p>
+            <w:pPr>
               <w:rPr>
                 <w:rFonts w:ascii="Consolas" w:hAnsi="Consolas"/>
               </w:rPr>
-              <w:t>console.log (x</w:t>
-            </w:r>
-            <w:proofErr w:type="gramStart"/>
+            </w:pPr>
             <w:r>
               <w:rPr>
                 <w:rFonts w:ascii="Consolas" w:hAnsi="Consolas"/>
               </w:rPr>
-              <w:t>);</w:t>
-            </w:r>
-            <w:proofErr w:type="gramEnd"/>
+              <w:t xml:space="preserve">    var x = 13;</w:t>
+            </w:r>
           </w:p>
           <w:p>
             <w:pPr>
@@ -3002,21 +2303,20 @@
               <w:rPr>
                 <w:rFonts w:ascii="Consolas" w:hAnsi="Consolas"/>
               </w:rPr>
-              <w:t xml:space="preserve">    </w:t>
-            </w:r>
-            <w:proofErr w:type="gramStart"/>
-            <w:r>
+              <w:t xml:space="preserve">  }</w:t>
+            </w:r>
+          </w:p>
+          <w:p>
+            <w:pPr>
               <w:rPr>
                 <w:rFonts w:ascii="Consolas" w:hAnsi="Consolas"/>
               </w:rPr>
-              <w:t>var</w:t>
-            </w:r>
-            <w:proofErr w:type="gramEnd"/>
+            </w:pPr>
             <w:r>
               <w:rPr>
                 <w:rFonts w:ascii="Consolas" w:hAnsi="Consolas"/>
               </w:rPr>
-              <w:t xml:space="preserve"> x = 13;</w:t>
+              <w:t xml:space="preserve">  g();</w:t>
             </w:r>
           </w:p>
           <w:p>
@@ -3029,7 +2329,7 @@
               <w:rPr>
                 <w:rFonts w:ascii="Consolas" w:hAnsi="Consolas"/>
               </w:rPr>
-              <w:t xml:space="preserve">  }</w:t>
+              <w:t xml:space="preserve">  console.log (x);</w:t>
             </w:r>
           </w:p>
           <w:p>
@@ -3042,76 +2342,20 @@
               <w:rPr>
                 <w:rFonts w:ascii="Consolas" w:hAnsi="Consolas"/>
               </w:rPr>
-              <w:t xml:space="preserve">  </w:t>
-            </w:r>
-            <w:proofErr w:type="gramStart"/>
+              <w:t>}</w:t>
+            </w:r>
+          </w:p>
+          <w:p>
+            <w:pPr>
+              <w:rPr>
+                <w:rStyle w:val="Codeinline"/>
+              </w:rPr>
+            </w:pPr>
             <w:r>
               <w:rPr>
                 <w:rFonts w:ascii="Consolas" w:hAnsi="Consolas"/>
               </w:rPr>
-              <w:t>g(</w:t>
-            </w:r>
-            <w:proofErr w:type="gramEnd"/>
-            <w:r>
-              <w:rPr>
-                <w:rFonts w:ascii="Consolas" w:hAnsi="Consolas"/>
-              </w:rPr>
-              <w:t>);</w:t>
-            </w:r>
-          </w:p>
-          <w:p>
-            <w:pPr>
-              <w:rPr>
-                <w:rFonts w:ascii="Consolas" w:hAnsi="Consolas"/>
-              </w:rPr>
-            </w:pPr>
-            <w:r>
-              <w:rPr>
-                <w:rFonts w:ascii="Consolas" w:hAnsi="Consolas"/>
-              </w:rPr>
-              <w:t xml:space="preserve">  console.log (x</w:t>
-            </w:r>
-            <w:proofErr w:type="gramStart"/>
-            <w:r>
-              <w:rPr>
-                <w:rFonts w:ascii="Consolas" w:hAnsi="Consolas"/>
-              </w:rPr>
-              <w:t>);</w:t>
-            </w:r>
-            <w:proofErr w:type="gramEnd"/>
-          </w:p>
-          <w:p>
-            <w:pPr>
-              <w:rPr>
-                <w:rFonts w:ascii="Consolas" w:hAnsi="Consolas"/>
-              </w:rPr>
-            </w:pPr>
-            <w:r>
-              <w:rPr>
-                <w:rFonts w:ascii="Consolas" w:hAnsi="Consolas"/>
-              </w:rPr>
-              <w:t>}</w:t>
-            </w:r>
-          </w:p>
-          <w:p>
-            <w:pPr>
-              <w:rPr>
-                <w:rStyle w:val="Codeinline"/>
-              </w:rPr>
-            </w:pPr>
-            <w:proofErr w:type="gramStart"/>
-            <w:r>
-              <w:rPr>
-                <w:rFonts w:ascii="Consolas" w:hAnsi="Consolas"/>
-              </w:rPr>
-              <w:t>f(</w:t>
-            </w:r>
-            <w:proofErr w:type="gramEnd"/>
-            <w:r>
-              <w:rPr>
-                <w:rFonts w:ascii="Consolas" w:hAnsi="Consolas"/>
-              </w:rPr>
-              <w:t>);</w:t>
+              <w:t>f();</w:t>
             </w:r>
           </w:p>
         </w:tc>
@@ -3146,16 +2390,8 @@
         <w:rPr>
           <w:lang w:val="en-US"/>
         </w:rPr>
-        <w:t xml:space="preserve">var x = </w:t>
-      </w:r>
-      <w:proofErr w:type="gramStart"/>
-      <w:r>
-        <w:rPr>
-          <w:lang w:val="en-US"/>
-        </w:rPr>
-        <w:t>17;</w:t>
-      </w:r>
-      <w:proofErr w:type="gramEnd"/>
+        <w:t>var x = 17;</w:t>
+      </w:r>
     </w:p>
     <w:p>
       <w:pPr>
@@ -3195,13 +2431,8 @@
         </w:rPr>
         <w:t xml:space="preserve">    </w:t>
       </w:r>
-      <w:proofErr w:type="gramStart"/>
-      <w:r>
-        <w:t>var</w:t>
-      </w:r>
-      <w:proofErr w:type="gramEnd"/>
-      <w:r>
-        <w:t xml:space="preserve"> x = 4;</w:t>
+      <w:r>
+        <w:t>var x = 4;</w:t>
       </w:r>
     </w:p>
     <w:p>
@@ -3209,13 +2440,8 @@
         <w:pStyle w:val="Code"/>
       </w:pPr>
       <w:r>
-        <w:t xml:space="preserve">  console.log (x</w:t>
-      </w:r>
-      <w:proofErr w:type="gramStart"/>
-      <w:r>
-        <w:t>);</w:t>
-      </w:r>
-      <w:proofErr w:type="gramEnd"/>
+        <w:t xml:space="preserve">  console.log (x);</w:t>
+      </w:r>
     </w:p>
     <w:p>
       <w:pPr>
@@ -3229,34 +2455,16 @@
       <w:pPr>
         <w:pStyle w:val="Code"/>
       </w:pPr>
-      <w:proofErr w:type="gramStart"/>
-      <w:r>
-        <w:t>f</w:t>
-      </w:r>
-      <w:proofErr w:type="gramEnd"/>
-      <w:r>
-        <w:t>(</w:t>
-      </w:r>
-      <w:proofErr w:type="spellStart"/>
-      <w:r>
-        <w:t>true</w:t>
-      </w:r>
-      <w:proofErr w:type="spellEnd"/>
-      <w:r>
-        <w:t>);</w:t>
+      <w:r>
+        <w:t>f(true);</w:t>
       </w:r>
     </w:p>
     <w:p>
       <w:pPr>
         <w:pStyle w:val="Code"/>
       </w:pPr>
-      <w:proofErr w:type="gramStart"/>
-      <w:r>
-        <w:t>f</w:t>
-      </w:r>
-      <w:proofErr w:type="gramEnd"/>
-      <w:r>
-        <w:t>(false);</w:t>
+      <w:r>
+        <w:t>f(false);</w:t>
       </w:r>
     </w:p>
     <w:p/>
@@ -3296,16 +2504,8 @@
         <w:rPr>
           <w:lang w:val="en-US"/>
         </w:rPr>
-        <w:t xml:space="preserve">var x = </w:t>
-      </w:r>
-      <w:proofErr w:type="gramStart"/>
-      <w:r>
-        <w:rPr>
-          <w:lang w:val="en-US"/>
-        </w:rPr>
-        <w:t>3;</w:t>
-      </w:r>
-      <w:proofErr w:type="gramEnd"/>
+        <w:t>var x = 3;</w:t>
+      </w:r>
     </w:p>
     <w:p>
       <w:pPr>
@@ -3318,21 +2518,7 @@
         <w:rPr>
           <w:lang w:val="en-US"/>
         </w:rPr>
-        <w:t xml:space="preserve">function </w:t>
-      </w:r>
-      <w:proofErr w:type="spellStart"/>
-      <w:r>
-        <w:rPr>
-          <w:lang w:val="en-US"/>
-        </w:rPr>
-        <w:t>changeX</w:t>
-      </w:r>
-      <w:proofErr w:type="spellEnd"/>
-      <w:r>
-        <w:rPr>
-          <w:lang w:val="en-US"/>
-        </w:rPr>
-        <w:t xml:space="preserve"> (action) {</w:t>
+        <w:t>function changeX (action) {</w:t>
       </w:r>
     </w:p>
     <w:p>
@@ -3346,30 +2532,8 @@
         <w:rPr>
           <w:lang w:val="en-US"/>
         </w:rPr>
-        <w:t xml:space="preserve">  if (action) ___1___ x = </w:t>
-      </w:r>
-      <w:proofErr w:type="spellStart"/>
-      <w:r>
-        <w:rPr>
-          <w:lang w:val="en-US"/>
-        </w:rPr>
-        <w:t>Math.random</w:t>
-      </w:r>
-      <w:proofErr w:type="spellEnd"/>
-      <w:r>
-        <w:rPr>
-          <w:lang w:val="en-US"/>
-        </w:rPr>
-        <w:t>(</w:t>
-      </w:r>
-      <w:proofErr w:type="gramStart"/>
-      <w:r>
-        <w:rPr>
-          <w:lang w:val="en-US"/>
-        </w:rPr>
-        <w:t>);</w:t>
-      </w:r>
-      <w:proofErr w:type="gramEnd"/>
+        <w:t xml:space="preserve">  if (action) ___1___ x = Math.random();</w:t>
+      </w:r>
     </w:p>
     <w:p>
       <w:pPr>
@@ -3382,16 +2546,8 @@
         <w:rPr>
           <w:lang w:val="en-US"/>
         </w:rPr>
-        <w:t xml:space="preserve">  return </w:t>
-      </w:r>
-      <w:proofErr w:type="gramStart"/>
-      <w:r>
-        <w:rPr>
-          <w:lang w:val="en-US"/>
-        </w:rPr>
-        <w:t>x;</w:t>
-      </w:r>
-      <w:proofErr w:type="gramEnd"/>
+        <w:t xml:space="preserve">  return x;</w:t>
+      </w:r>
     </w:p>
     <w:p>
       <w:pPr>
@@ -3418,40 +2574,16 @@
         <w:rPr>
           <w:lang w:val="en-US"/>
         </w:rPr>
-        <w:t>console.log(</w:t>
-      </w:r>
-      <w:proofErr w:type="spellStart"/>
-      <w:proofErr w:type="gramStart"/>
-      <w:r>
-        <w:rPr>
-          <w:lang w:val="en-US"/>
-        </w:rPr>
-        <w:t>changeX</w:t>
-      </w:r>
-      <w:proofErr w:type="spellEnd"/>
-      <w:r>
-        <w:rPr>
-          <w:lang w:val="en-US"/>
-        </w:rPr>
-        <w:t>(</w:t>
-      </w:r>
-      <w:proofErr w:type="gramEnd"/>
-      <w:r>
-        <w:rPr>
-          <w:lang w:val="en-US"/>
-        </w:rPr>
-        <w:t>___2___));</w:t>
+        <w:t>console.log(changeX(___2___));</w:t>
       </w:r>
     </w:p>
     <w:p>
       <w:pPr>
         <w:pStyle w:val="Code"/>
       </w:pPr>
-      <w:proofErr w:type="gramStart"/>
       <w:r>
         <w:t>x;</w:t>
       </w:r>
-      <w:proofErr w:type="gramEnd"/>
     </w:p>
     <w:tbl>
       <w:tblPr>
@@ -3520,14 +2652,12 @@
               </w:rPr>
               <w:t xml:space="preserve">___2___ devient </w:t>
             </w:r>
-            <w:proofErr w:type="spellStart"/>
             <w:r>
               <w:rPr>
                 <w:b/>
               </w:rPr>
               <w:t>true</w:t>
             </w:r>
-            <w:proofErr w:type="spellEnd"/>
           </w:p>
         </w:tc>
       </w:tr>
@@ -3547,21 +2677,7 @@
               <w:rPr>
                 <w:b/>
               </w:rPr>
-              <w:t>(</w:t>
-            </w:r>
-            <w:proofErr w:type="gramStart"/>
-            <w:r>
-              <w:rPr>
-                <w:b/>
-              </w:rPr>
-              <w:t>rien</w:t>
-            </w:r>
-            <w:proofErr w:type="gramEnd"/>
-            <w:r>
-              <w:rPr>
-                <w:b/>
-              </w:rPr>
-              <w:t>)</w:t>
+              <w:t>(rien)</w:t>
             </w:r>
           </w:p>
         </w:tc>
@@ -3581,47 +2697,22 @@
                 <w:rStyle w:val="Codeinline"/>
                 <w:lang w:val="en-US"/>
               </w:rPr>
-              <w:t xml:space="preserve">var x = </w:t>
-            </w:r>
-            <w:proofErr w:type="gramStart"/>
-            <w:r>
-              <w:rPr>
-                <w:rStyle w:val="Codeinline"/>
-                <w:lang w:val="en-US"/>
-              </w:rPr>
-              <w:t>3;</w:t>
-            </w:r>
-            <w:proofErr w:type="gramEnd"/>
-          </w:p>
-          <w:p>
-            <w:pPr>
-              <w:rPr>
-                <w:rStyle w:val="Codeinline"/>
-                <w:lang w:val="en-US"/>
-              </w:rPr>
-            </w:pPr>
-            <w:r>
-              <w:rPr>
-                <w:rStyle w:val="Codeinline"/>
-                <w:lang w:val="en-US"/>
-              </w:rPr>
-              <w:t xml:space="preserve">function </w:t>
-            </w:r>
-            <w:proofErr w:type="spellStart"/>
-            <w:r>
-              <w:rPr>
-                <w:rStyle w:val="Codeinline"/>
-                <w:lang w:val="en-US"/>
-              </w:rPr>
-              <w:t>changeX</w:t>
-            </w:r>
-            <w:proofErr w:type="spellEnd"/>
-            <w:r>
-              <w:rPr>
-                <w:rStyle w:val="Codeinline"/>
-                <w:lang w:val="en-US"/>
-              </w:rPr>
-              <w:t xml:space="preserve"> (action) {</w:t>
+              <w:t>var x = 3;</w:t>
+            </w:r>
+          </w:p>
+          <w:p>
+            <w:pPr>
+              <w:rPr>
+                <w:rStyle w:val="Codeinline"/>
+                <w:lang w:val="en-US"/>
+              </w:rPr>
+            </w:pPr>
+            <w:r>
+              <w:rPr>
+                <w:rStyle w:val="Codeinline"/>
+                <w:lang w:val="en-US"/>
+              </w:rPr>
+              <w:t>function changeX (action) {</w:t>
             </w:r>
           </w:p>
           <w:p>
@@ -3709,21 +2800,7 @@
               <w:rPr>
                 <w:rStyle w:val="Codeinline"/>
               </w:rPr>
-              <w:t>console.log(</w:t>
-            </w:r>
-            <w:proofErr w:type="spellStart"/>
-            <w:r>
-              <w:rPr>
-                <w:rStyle w:val="Codeinline"/>
-              </w:rPr>
-              <w:t>changeX</w:t>
-            </w:r>
-            <w:proofErr w:type="spellEnd"/>
-            <w:r>
-              <w:rPr>
-                <w:rStyle w:val="Codeinline"/>
-              </w:rPr>
-              <w:t>(</w:t>
+              <w:t>console.log(changeX(</w:t>
             </w:r>
             <w:r>
               <w:rPr>
@@ -3737,31 +2814,21 @@
               <w:rPr>
                 <w:rStyle w:val="Codeinline"/>
               </w:rPr>
-              <w:t>)</w:t>
-            </w:r>
-            <w:proofErr w:type="gramStart"/>
-            <w:r>
-              <w:rPr>
-                <w:rStyle w:val="Codeinline"/>
-              </w:rPr>
-              <w:t>);</w:t>
-            </w:r>
-            <w:proofErr w:type="gramEnd"/>
-          </w:p>
-          <w:p>
-            <w:pPr>
-              <w:rPr>
-                <w:rStyle w:val="Codeinline"/>
-              </w:rPr>
-            </w:pPr>
-            <w:proofErr w:type="gramStart"/>
+              <w:t>));</w:t>
+            </w:r>
+          </w:p>
+          <w:p>
+            <w:pPr>
+              <w:rPr>
+                <w:rStyle w:val="Codeinline"/>
+              </w:rPr>
+            </w:pPr>
             <w:r>
               <w:rPr>
                 <w:rStyle w:val="Codeinline"/>
               </w:rPr>
               <w:t>x;</w:t>
             </w:r>
-            <w:proofErr w:type="gramEnd"/>
           </w:p>
         </w:tc>
         <w:tc>
@@ -3780,47 +2847,22 @@
                 <w:rStyle w:val="Codeinline"/>
                 <w:lang w:val="en-US"/>
               </w:rPr>
-              <w:t xml:space="preserve">var x = </w:t>
-            </w:r>
-            <w:proofErr w:type="gramStart"/>
-            <w:r>
-              <w:rPr>
-                <w:rStyle w:val="Codeinline"/>
-                <w:lang w:val="en-US"/>
-              </w:rPr>
-              <w:t>3;</w:t>
-            </w:r>
-            <w:proofErr w:type="gramEnd"/>
-          </w:p>
-          <w:p>
-            <w:pPr>
-              <w:rPr>
-                <w:rStyle w:val="Codeinline"/>
-                <w:lang w:val="en-US"/>
-              </w:rPr>
-            </w:pPr>
-            <w:r>
-              <w:rPr>
-                <w:rStyle w:val="Codeinline"/>
-                <w:lang w:val="en-US"/>
-              </w:rPr>
-              <w:t xml:space="preserve">function </w:t>
-            </w:r>
-            <w:proofErr w:type="spellStart"/>
-            <w:r>
-              <w:rPr>
-                <w:rStyle w:val="Codeinline"/>
-                <w:lang w:val="en-US"/>
-              </w:rPr>
-              <w:t>changeX</w:t>
-            </w:r>
-            <w:proofErr w:type="spellEnd"/>
-            <w:r>
-              <w:rPr>
-                <w:rStyle w:val="Codeinline"/>
-                <w:lang w:val="en-US"/>
-              </w:rPr>
-              <w:t xml:space="preserve"> (action) {</w:t>
+              <w:t>var x = 3;</w:t>
+            </w:r>
+          </w:p>
+          <w:p>
+            <w:pPr>
+              <w:rPr>
+                <w:rStyle w:val="Codeinline"/>
+                <w:lang w:val="en-US"/>
+              </w:rPr>
+            </w:pPr>
+            <w:r>
+              <w:rPr>
+                <w:rStyle w:val="Codeinline"/>
+                <w:lang w:val="en-US"/>
+              </w:rPr>
+              <w:t>function changeX (action) {</w:t>
             </w:r>
           </w:p>
           <w:p>
@@ -3910,23 +2952,7 @@
                 <w:rStyle w:val="Codeinline"/>
                 <w:lang w:val="en-US"/>
               </w:rPr>
-              <w:t>console.log(</w:t>
-            </w:r>
-            <w:proofErr w:type="spellStart"/>
-            <w:r>
-              <w:rPr>
-                <w:rStyle w:val="Codeinline"/>
-                <w:lang w:val="en-US"/>
-              </w:rPr>
-              <w:t>changeX</w:t>
-            </w:r>
-            <w:proofErr w:type="spellEnd"/>
-            <w:r>
-              <w:rPr>
-                <w:rStyle w:val="Codeinline"/>
-                <w:lang w:val="en-US"/>
-              </w:rPr>
-              <w:t>(</w:t>
+              <w:t>console.log(changeX(</w:t>
             </w:r>
             <w:r>
               <w:rPr>
@@ -3942,17 +2968,8 @@
                 <w:rStyle w:val="Codeinline"/>
                 <w:lang w:val="en-US"/>
               </w:rPr>
-              <w:t>)</w:t>
-            </w:r>
-            <w:proofErr w:type="gramStart"/>
-            <w:r>
-              <w:rPr>
-                <w:rStyle w:val="Codeinline"/>
-                <w:lang w:val="en-US"/>
-              </w:rPr>
-              <w:t>);</w:t>
-            </w:r>
-            <w:proofErr w:type="gramEnd"/>
+              <w:t>));</w:t>
+            </w:r>
           </w:p>
           <w:p>
             <w:pPr>
@@ -3983,14 +3000,12 @@
                 <w:b/>
               </w:rPr>
             </w:pPr>
-            <w:proofErr w:type="gramStart"/>
             <w:r>
               <w:rPr>
                 <w:b/>
               </w:rPr>
               <w:t>var</w:t>
             </w:r>
-            <w:proofErr w:type="gramEnd"/>
           </w:p>
         </w:tc>
         <w:tc>
@@ -4009,47 +3024,22 @@
                 <w:rStyle w:val="Codeinline"/>
                 <w:lang w:val="en-US"/>
               </w:rPr>
-              <w:t xml:space="preserve">var x = </w:t>
-            </w:r>
-            <w:proofErr w:type="gramStart"/>
-            <w:r>
-              <w:rPr>
-                <w:rStyle w:val="Codeinline"/>
-                <w:lang w:val="en-US"/>
-              </w:rPr>
-              <w:t>3;</w:t>
-            </w:r>
-            <w:proofErr w:type="gramEnd"/>
-          </w:p>
-          <w:p>
-            <w:pPr>
-              <w:rPr>
-                <w:rStyle w:val="Codeinline"/>
-                <w:lang w:val="en-US"/>
-              </w:rPr>
-            </w:pPr>
-            <w:r>
-              <w:rPr>
-                <w:rStyle w:val="Codeinline"/>
-                <w:lang w:val="en-US"/>
-              </w:rPr>
-              <w:t xml:space="preserve">function </w:t>
-            </w:r>
-            <w:proofErr w:type="spellStart"/>
-            <w:r>
-              <w:rPr>
-                <w:rStyle w:val="Codeinline"/>
-                <w:lang w:val="en-US"/>
-              </w:rPr>
-              <w:t>changeX</w:t>
-            </w:r>
-            <w:proofErr w:type="spellEnd"/>
-            <w:r>
-              <w:rPr>
-                <w:rStyle w:val="Codeinline"/>
-                <w:lang w:val="en-US"/>
-              </w:rPr>
-              <w:t xml:space="preserve"> (action) {</w:t>
+              <w:t>var x = 3;</w:t>
+            </w:r>
+          </w:p>
+          <w:p>
+            <w:pPr>
+              <w:rPr>
+                <w:rStyle w:val="Codeinline"/>
+                <w:lang w:val="en-US"/>
+              </w:rPr>
+            </w:pPr>
+            <w:r>
+              <w:rPr>
+                <w:rStyle w:val="Codeinline"/>
+                <w:lang w:val="en-US"/>
+              </w:rPr>
+              <w:t>function changeX (action) {</w:t>
             </w:r>
           </w:p>
           <w:p>
@@ -4153,21 +3143,7 @@
               <w:rPr>
                 <w:rStyle w:val="Codeinline"/>
               </w:rPr>
-              <w:t>console.log(</w:t>
-            </w:r>
-            <w:proofErr w:type="spellStart"/>
-            <w:r>
-              <w:rPr>
-                <w:rStyle w:val="Codeinline"/>
-              </w:rPr>
-              <w:t>changeX</w:t>
-            </w:r>
-            <w:proofErr w:type="spellEnd"/>
-            <w:r>
-              <w:rPr>
-                <w:rStyle w:val="Codeinline"/>
-              </w:rPr>
-              <w:t>(</w:t>
+              <w:t>console.log(changeX(</w:t>
             </w:r>
             <w:r>
               <w:rPr>
@@ -4181,31 +3157,21 @@
               <w:rPr>
                 <w:rStyle w:val="Codeinline"/>
               </w:rPr>
-              <w:t>)</w:t>
-            </w:r>
-            <w:proofErr w:type="gramStart"/>
-            <w:r>
-              <w:rPr>
-                <w:rStyle w:val="Codeinline"/>
-              </w:rPr>
-              <w:t>);</w:t>
-            </w:r>
-            <w:proofErr w:type="gramEnd"/>
-          </w:p>
-          <w:p>
-            <w:pPr>
-              <w:rPr>
-                <w:rStyle w:val="Codeinline"/>
-              </w:rPr>
-            </w:pPr>
-            <w:proofErr w:type="gramStart"/>
+              <w:t>));</w:t>
+            </w:r>
+          </w:p>
+          <w:p>
+            <w:pPr>
+              <w:rPr>
+                <w:rStyle w:val="Codeinline"/>
+              </w:rPr>
+            </w:pPr>
             <w:r>
               <w:rPr>
                 <w:rStyle w:val="Codeinline"/>
               </w:rPr>
               <w:t>x;</w:t>
             </w:r>
-            <w:proofErr w:type="gramEnd"/>
           </w:p>
         </w:tc>
         <w:tc>
@@ -4224,47 +3190,22 @@
                 <w:rStyle w:val="Codeinline"/>
                 <w:lang w:val="en-US"/>
               </w:rPr>
-              <w:t xml:space="preserve">var x = </w:t>
-            </w:r>
-            <w:proofErr w:type="gramStart"/>
-            <w:r>
-              <w:rPr>
-                <w:rStyle w:val="Codeinline"/>
-                <w:lang w:val="en-US"/>
-              </w:rPr>
-              <w:t>3;</w:t>
-            </w:r>
-            <w:proofErr w:type="gramEnd"/>
-          </w:p>
-          <w:p>
-            <w:pPr>
-              <w:rPr>
-                <w:rStyle w:val="Codeinline"/>
-                <w:lang w:val="en-US"/>
-              </w:rPr>
-            </w:pPr>
-            <w:r>
-              <w:rPr>
-                <w:rStyle w:val="Codeinline"/>
-                <w:lang w:val="en-US"/>
-              </w:rPr>
-              <w:t xml:space="preserve">function </w:t>
-            </w:r>
-            <w:proofErr w:type="spellStart"/>
-            <w:r>
-              <w:rPr>
-                <w:rStyle w:val="Codeinline"/>
-                <w:lang w:val="en-US"/>
-              </w:rPr>
-              <w:t>changeX</w:t>
-            </w:r>
-            <w:proofErr w:type="spellEnd"/>
-            <w:r>
-              <w:rPr>
-                <w:rStyle w:val="Codeinline"/>
-                <w:lang w:val="en-US"/>
-              </w:rPr>
-              <w:t xml:space="preserve"> (action) {</w:t>
+              <w:t>var x = 3;</w:t>
+            </w:r>
+          </w:p>
+          <w:p>
+            <w:pPr>
+              <w:rPr>
+                <w:rStyle w:val="Codeinline"/>
+                <w:lang w:val="en-US"/>
+              </w:rPr>
+            </w:pPr>
+            <w:r>
+              <w:rPr>
+                <w:rStyle w:val="Codeinline"/>
+                <w:lang w:val="en-US"/>
+              </w:rPr>
+              <w:t>function changeX (action) {</w:t>
             </w:r>
           </w:p>
           <w:p>
@@ -4370,23 +3311,7 @@
                 <w:rStyle w:val="Codeinline"/>
                 <w:lang w:val="en-US"/>
               </w:rPr>
-              <w:t>console.log(</w:t>
-            </w:r>
-            <w:proofErr w:type="spellStart"/>
-            <w:r>
-              <w:rPr>
-                <w:rStyle w:val="Codeinline"/>
-                <w:lang w:val="en-US"/>
-              </w:rPr>
-              <w:t>changeX</w:t>
-            </w:r>
-            <w:proofErr w:type="spellEnd"/>
-            <w:r>
-              <w:rPr>
-                <w:rStyle w:val="Codeinline"/>
-                <w:lang w:val="en-US"/>
-              </w:rPr>
-              <w:t>(</w:t>
+              <w:t>console.log(changeX(</w:t>
             </w:r>
             <w:r>
               <w:rPr>
@@ -4402,17 +3327,8 @@
                 <w:rStyle w:val="Codeinline"/>
                 <w:lang w:val="en-US"/>
               </w:rPr>
-              <w:t>)</w:t>
-            </w:r>
-            <w:proofErr w:type="gramStart"/>
-            <w:r>
-              <w:rPr>
-                <w:rStyle w:val="Codeinline"/>
-                <w:lang w:val="en-US"/>
-              </w:rPr>
-              <w:t>);</w:t>
-            </w:r>
-            <w:proofErr w:type="gramEnd"/>
+              <w:t>));</w:t>
+            </w:r>
           </w:p>
           <w:p>
             <w:pPr>
@@ -4443,14 +3359,12 @@
                 <w:b/>
               </w:rPr>
             </w:pPr>
-            <w:proofErr w:type="gramStart"/>
             <w:r>
               <w:rPr>
                 <w:b/>
               </w:rPr>
               <w:t>let</w:t>
             </w:r>
-            <w:proofErr w:type="gramEnd"/>
           </w:p>
         </w:tc>
         <w:tc>
@@ -4469,47 +3383,22 @@
                 <w:rStyle w:val="Codeinline"/>
                 <w:lang w:val="en-US"/>
               </w:rPr>
-              <w:t xml:space="preserve">var x = </w:t>
-            </w:r>
-            <w:proofErr w:type="gramStart"/>
-            <w:r>
-              <w:rPr>
-                <w:rStyle w:val="Codeinline"/>
-                <w:lang w:val="en-US"/>
-              </w:rPr>
-              <w:t>3;</w:t>
-            </w:r>
-            <w:proofErr w:type="gramEnd"/>
-          </w:p>
-          <w:p>
-            <w:pPr>
-              <w:rPr>
-                <w:rStyle w:val="Codeinline"/>
-                <w:lang w:val="en-US"/>
-              </w:rPr>
-            </w:pPr>
-            <w:r>
-              <w:rPr>
-                <w:rStyle w:val="Codeinline"/>
-                <w:lang w:val="en-US"/>
-              </w:rPr>
-              <w:t xml:space="preserve">function </w:t>
-            </w:r>
-            <w:proofErr w:type="spellStart"/>
-            <w:r>
-              <w:rPr>
-                <w:rStyle w:val="Codeinline"/>
-                <w:lang w:val="en-US"/>
-              </w:rPr>
-              <w:t>changeX</w:t>
-            </w:r>
-            <w:proofErr w:type="spellEnd"/>
-            <w:r>
-              <w:rPr>
-                <w:rStyle w:val="Codeinline"/>
-                <w:lang w:val="en-US"/>
-              </w:rPr>
-              <w:t xml:space="preserve"> (action) {</w:t>
+              <w:t>var x = 3;</w:t>
+            </w:r>
+          </w:p>
+          <w:p>
+            <w:pPr>
+              <w:rPr>
+                <w:rStyle w:val="Codeinline"/>
+                <w:lang w:val="en-US"/>
+              </w:rPr>
+            </w:pPr>
+            <w:r>
+              <w:rPr>
+                <w:rStyle w:val="Codeinline"/>
+                <w:lang w:val="en-US"/>
+              </w:rPr>
+              <w:t>function changeX (action) {</w:t>
             </w:r>
           </w:p>
           <w:p>
@@ -4613,21 +3502,7 @@
               <w:rPr>
                 <w:rStyle w:val="Codeinline"/>
               </w:rPr>
-              <w:t>console.log(</w:t>
-            </w:r>
-            <w:proofErr w:type="spellStart"/>
-            <w:r>
-              <w:rPr>
-                <w:rStyle w:val="Codeinline"/>
-              </w:rPr>
-              <w:t>changeX</w:t>
-            </w:r>
-            <w:proofErr w:type="spellEnd"/>
-            <w:r>
-              <w:rPr>
-                <w:rStyle w:val="Codeinline"/>
-              </w:rPr>
-              <w:t>(</w:t>
+              <w:t>console.log(changeX(</w:t>
             </w:r>
             <w:r>
               <w:rPr>
@@ -4641,31 +3516,21 @@
               <w:rPr>
                 <w:rStyle w:val="Codeinline"/>
               </w:rPr>
-              <w:t>)</w:t>
-            </w:r>
-            <w:proofErr w:type="gramStart"/>
-            <w:r>
-              <w:rPr>
-                <w:rStyle w:val="Codeinline"/>
-              </w:rPr>
-              <w:t>);</w:t>
-            </w:r>
-            <w:proofErr w:type="gramEnd"/>
-          </w:p>
-          <w:p>
-            <w:pPr>
-              <w:rPr>
-                <w:rStyle w:val="Codeinline"/>
-              </w:rPr>
-            </w:pPr>
-            <w:proofErr w:type="gramStart"/>
+              <w:t>));</w:t>
+            </w:r>
+          </w:p>
+          <w:p>
+            <w:pPr>
+              <w:rPr>
+                <w:rStyle w:val="Codeinline"/>
+              </w:rPr>
+            </w:pPr>
             <w:r>
               <w:rPr>
                 <w:rStyle w:val="Codeinline"/>
               </w:rPr>
               <w:t>x;</w:t>
             </w:r>
-            <w:proofErr w:type="gramEnd"/>
           </w:p>
         </w:tc>
         <w:tc>
@@ -4684,47 +3549,22 @@
                 <w:rStyle w:val="Codeinline"/>
                 <w:lang w:val="en-US"/>
               </w:rPr>
-              <w:t xml:space="preserve">var x = </w:t>
-            </w:r>
-            <w:proofErr w:type="gramStart"/>
-            <w:r>
-              <w:rPr>
-                <w:rStyle w:val="Codeinline"/>
-                <w:lang w:val="en-US"/>
-              </w:rPr>
-              <w:t>3;</w:t>
-            </w:r>
-            <w:proofErr w:type="gramEnd"/>
-          </w:p>
-          <w:p>
-            <w:pPr>
-              <w:rPr>
-                <w:rStyle w:val="Codeinline"/>
-                <w:lang w:val="en-US"/>
-              </w:rPr>
-            </w:pPr>
-            <w:r>
-              <w:rPr>
-                <w:rStyle w:val="Codeinline"/>
-                <w:lang w:val="en-US"/>
-              </w:rPr>
-              <w:t xml:space="preserve">function </w:t>
-            </w:r>
-            <w:proofErr w:type="spellStart"/>
-            <w:r>
-              <w:rPr>
-                <w:rStyle w:val="Codeinline"/>
-                <w:lang w:val="en-US"/>
-              </w:rPr>
-              <w:t>changeX</w:t>
-            </w:r>
-            <w:proofErr w:type="spellEnd"/>
-            <w:r>
-              <w:rPr>
-                <w:rStyle w:val="Codeinline"/>
-                <w:lang w:val="en-US"/>
-              </w:rPr>
-              <w:t xml:space="preserve"> (action) {</w:t>
+              <w:t>var x = 3;</w:t>
+            </w:r>
+          </w:p>
+          <w:p>
+            <w:pPr>
+              <w:rPr>
+                <w:rStyle w:val="Codeinline"/>
+                <w:lang w:val="en-US"/>
+              </w:rPr>
+            </w:pPr>
+            <w:r>
+              <w:rPr>
+                <w:rStyle w:val="Codeinline"/>
+                <w:lang w:val="en-US"/>
+              </w:rPr>
+              <w:t>function changeX (action) {</w:t>
             </w:r>
           </w:p>
           <w:p>
@@ -4830,23 +3670,7 @@
                 <w:rStyle w:val="Codeinline"/>
                 <w:lang w:val="en-US"/>
               </w:rPr>
-              <w:t>console.log(</w:t>
-            </w:r>
-            <w:proofErr w:type="spellStart"/>
-            <w:r>
-              <w:rPr>
-                <w:rStyle w:val="Codeinline"/>
-                <w:lang w:val="en-US"/>
-              </w:rPr>
-              <w:t>changeX</w:t>
-            </w:r>
-            <w:proofErr w:type="spellEnd"/>
-            <w:r>
-              <w:rPr>
-                <w:rStyle w:val="Codeinline"/>
-                <w:lang w:val="en-US"/>
-              </w:rPr>
-              <w:t>(</w:t>
+              <w:t>console.log(changeX(</w:t>
             </w:r>
             <w:r>
               <w:rPr>
@@ -4862,17 +3686,8 @@
                 <w:rStyle w:val="Codeinline"/>
                 <w:lang w:val="en-US"/>
               </w:rPr>
-              <w:t>)</w:t>
-            </w:r>
-            <w:proofErr w:type="gramStart"/>
-            <w:r>
-              <w:rPr>
-                <w:rStyle w:val="Codeinline"/>
-                <w:lang w:val="en-US"/>
-              </w:rPr>
-              <w:t>);</w:t>
-            </w:r>
-            <w:proofErr w:type="gramEnd"/>
+              <w:t>));</w:t>
+            </w:r>
           </w:p>
           <w:p>
             <w:pPr>
@@ -4903,16 +3718,12 @@
                 <w:b/>
               </w:rPr>
             </w:pPr>
-            <w:proofErr w:type="spellStart"/>
-            <w:proofErr w:type="gramStart"/>
             <w:r>
               <w:rPr>
                 <w:b/>
               </w:rPr>
               <w:t>const</w:t>
             </w:r>
-            <w:proofErr w:type="spellEnd"/>
-            <w:proofErr w:type="gramEnd"/>
           </w:p>
         </w:tc>
         <w:tc>
@@ -4931,47 +3742,22 @@
                 <w:rStyle w:val="Codeinline"/>
                 <w:lang w:val="en-US"/>
               </w:rPr>
-              <w:t xml:space="preserve">var x = </w:t>
-            </w:r>
-            <w:proofErr w:type="gramStart"/>
-            <w:r>
-              <w:rPr>
-                <w:rStyle w:val="Codeinline"/>
-                <w:lang w:val="en-US"/>
-              </w:rPr>
-              <w:t>3;</w:t>
-            </w:r>
-            <w:proofErr w:type="gramEnd"/>
-          </w:p>
-          <w:p>
-            <w:pPr>
-              <w:rPr>
-                <w:rStyle w:val="Codeinline"/>
-                <w:lang w:val="en-US"/>
-              </w:rPr>
-            </w:pPr>
-            <w:r>
-              <w:rPr>
-                <w:rStyle w:val="Codeinline"/>
-                <w:lang w:val="en-US"/>
-              </w:rPr>
-              <w:t xml:space="preserve">function </w:t>
-            </w:r>
-            <w:proofErr w:type="spellStart"/>
-            <w:r>
-              <w:rPr>
-                <w:rStyle w:val="Codeinline"/>
-                <w:lang w:val="en-US"/>
-              </w:rPr>
-              <w:t>changeX</w:t>
-            </w:r>
-            <w:proofErr w:type="spellEnd"/>
-            <w:r>
-              <w:rPr>
-                <w:rStyle w:val="Codeinline"/>
-                <w:lang w:val="en-US"/>
-              </w:rPr>
-              <w:t xml:space="preserve"> (action) {</w:t>
+              <w:t>var x = 3;</w:t>
+            </w:r>
+          </w:p>
+          <w:p>
+            <w:pPr>
+              <w:rPr>
+                <w:rStyle w:val="Codeinline"/>
+                <w:lang w:val="en-US"/>
+              </w:rPr>
+            </w:pPr>
+            <w:r>
+              <w:rPr>
+                <w:rStyle w:val="Codeinline"/>
+                <w:lang w:val="en-US"/>
+              </w:rPr>
+              <w:t>function changeX (action) {</w:t>
             </w:r>
           </w:p>
           <w:p>
@@ -5075,21 +3861,7 @@
               <w:rPr>
                 <w:rStyle w:val="Codeinline"/>
               </w:rPr>
-              <w:t>console.log(</w:t>
-            </w:r>
-            <w:proofErr w:type="spellStart"/>
-            <w:r>
-              <w:rPr>
-                <w:rStyle w:val="Codeinline"/>
-              </w:rPr>
-              <w:t>changeX</w:t>
-            </w:r>
-            <w:proofErr w:type="spellEnd"/>
-            <w:r>
-              <w:rPr>
-                <w:rStyle w:val="Codeinline"/>
-              </w:rPr>
-              <w:t>(</w:t>
+              <w:t>console.log(changeX(</w:t>
             </w:r>
             <w:r>
               <w:rPr>
@@ -5103,31 +3875,21 @@
               <w:rPr>
                 <w:rStyle w:val="Codeinline"/>
               </w:rPr>
-              <w:t>)</w:t>
-            </w:r>
-            <w:proofErr w:type="gramStart"/>
-            <w:r>
-              <w:rPr>
-                <w:rStyle w:val="Codeinline"/>
-              </w:rPr>
-              <w:t>);</w:t>
-            </w:r>
-            <w:proofErr w:type="gramEnd"/>
-          </w:p>
-          <w:p>
-            <w:pPr>
-              <w:rPr>
-                <w:rStyle w:val="Codeinline"/>
-              </w:rPr>
-            </w:pPr>
-            <w:proofErr w:type="gramStart"/>
+              <w:t>));</w:t>
+            </w:r>
+          </w:p>
+          <w:p>
+            <w:pPr>
+              <w:rPr>
+                <w:rStyle w:val="Codeinline"/>
+              </w:rPr>
+            </w:pPr>
             <w:r>
               <w:rPr>
                 <w:rStyle w:val="Codeinline"/>
               </w:rPr>
               <w:t>x;</w:t>
             </w:r>
-            <w:proofErr w:type="gramEnd"/>
           </w:p>
         </w:tc>
         <w:tc>
@@ -5146,47 +3908,22 @@
                 <w:rStyle w:val="Codeinline"/>
                 <w:lang w:val="en-US"/>
               </w:rPr>
-              <w:t xml:space="preserve">var x = </w:t>
-            </w:r>
-            <w:proofErr w:type="gramStart"/>
-            <w:r>
-              <w:rPr>
-                <w:rStyle w:val="Codeinline"/>
-                <w:lang w:val="en-US"/>
-              </w:rPr>
-              <w:t>3;</w:t>
-            </w:r>
-            <w:proofErr w:type="gramEnd"/>
-          </w:p>
-          <w:p>
-            <w:pPr>
-              <w:rPr>
-                <w:rStyle w:val="Codeinline"/>
-                <w:lang w:val="en-US"/>
-              </w:rPr>
-            </w:pPr>
-            <w:r>
-              <w:rPr>
-                <w:rStyle w:val="Codeinline"/>
-                <w:lang w:val="en-US"/>
-              </w:rPr>
-              <w:t xml:space="preserve">function </w:t>
-            </w:r>
-            <w:proofErr w:type="spellStart"/>
-            <w:r>
-              <w:rPr>
-                <w:rStyle w:val="Codeinline"/>
-                <w:lang w:val="en-US"/>
-              </w:rPr>
-              <w:t>changeX</w:t>
-            </w:r>
-            <w:proofErr w:type="spellEnd"/>
-            <w:r>
-              <w:rPr>
-                <w:rStyle w:val="Codeinline"/>
-                <w:lang w:val="en-US"/>
-              </w:rPr>
-              <w:t xml:space="preserve"> (action) {</w:t>
+              <w:t>var x = 3;</w:t>
+            </w:r>
+          </w:p>
+          <w:p>
+            <w:pPr>
+              <w:rPr>
+                <w:rStyle w:val="Codeinline"/>
+                <w:lang w:val="en-US"/>
+              </w:rPr>
+            </w:pPr>
+            <w:r>
+              <w:rPr>
+                <w:rStyle w:val="Codeinline"/>
+                <w:lang w:val="en-US"/>
+              </w:rPr>
+              <w:t>function changeX (action) {</w:t>
             </w:r>
           </w:p>
           <w:p>
@@ -5292,23 +4029,7 @@
                 <w:rStyle w:val="Codeinline"/>
                 <w:lang w:val="en-US"/>
               </w:rPr>
-              <w:t>console.log(</w:t>
-            </w:r>
-            <w:proofErr w:type="spellStart"/>
-            <w:r>
-              <w:rPr>
-                <w:rStyle w:val="Codeinline"/>
-                <w:lang w:val="en-US"/>
-              </w:rPr>
-              <w:t>changeX</w:t>
-            </w:r>
-            <w:proofErr w:type="spellEnd"/>
-            <w:r>
-              <w:rPr>
-                <w:rStyle w:val="Codeinline"/>
-                <w:lang w:val="en-US"/>
-              </w:rPr>
-              <w:t>(</w:t>
+              <w:t>console.log(changeX(</w:t>
             </w:r>
             <w:r>
               <w:rPr>
@@ -5324,17 +4045,8 @@
                 <w:rStyle w:val="Codeinline"/>
                 <w:lang w:val="en-US"/>
               </w:rPr>
-              <w:t>)</w:t>
-            </w:r>
-            <w:proofErr w:type="gramStart"/>
-            <w:r>
-              <w:rPr>
-                <w:rStyle w:val="Codeinline"/>
-                <w:lang w:val="en-US"/>
-              </w:rPr>
-              <w:t>);</w:t>
-            </w:r>
-            <w:proofErr w:type="gramEnd"/>
+              <w:t>));</w:t>
+            </w:r>
           </w:p>
           <w:p>
             <w:pPr>
@@ -5375,27 +4087,11 @@
       <w:r>
         <w:t xml:space="preserve"> </w:t>
       </w:r>
-      <w:proofErr w:type="spellStart"/>
-      <w:proofErr w:type="gramStart"/>
       <w:r>
         <w:rPr>
           <w:rStyle w:val="Codeinline"/>
         </w:rPr>
-        <w:t>demandeNombre</w:t>
-      </w:r>
-      <w:proofErr w:type="spellEnd"/>
-      <w:r>
-        <w:rPr>
-          <w:rStyle w:val="Codeinline"/>
-        </w:rPr>
-        <w:t>(</w:t>
-      </w:r>
-      <w:proofErr w:type="gramEnd"/>
-      <w:r>
-        <w:rPr>
-          <w:rStyle w:val="Codeinline"/>
-        </w:rPr>
-        <w:t>)</w:t>
+        <w:t>demandeNombre()</w:t>
       </w:r>
       <w:r>
         <w:t xml:space="preserve"> qui demande un nombre à l’utilisateur (via la fonction prompt) puis l’affiche dans la console. La fonction reformulera la demande jusqu’à ce qu’elle ait bien reçu un nombre. Notez que « prompt » renvoie toujours une chaîne de caractères correspondant à ce que l’utilisateur a tapé !</w:t>
@@ -5511,11 +4207,9 @@
             <w:pPr>
               <w:jc w:val="center"/>
             </w:pPr>
-            <w:proofErr w:type="gramStart"/>
             <w:r>
               <w:t>hello</w:t>
             </w:r>
-            <w:proofErr w:type="gramEnd"/>
           </w:p>
           <w:p>
             <w:pPr>
@@ -5538,15 +4232,7 @@
               <w:jc w:val="center"/>
             </w:pPr>
             <w:r>
-              <w:t>(</w:t>
-            </w:r>
-            <w:proofErr w:type="gramStart"/>
-            <w:r>
-              <w:t>chaîne</w:t>
-            </w:r>
-            <w:proofErr w:type="gramEnd"/>
-            <w:r>
-              <w:t xml:space="preserve"> vide)</w:t>
+              <w:t>(chaîne vide)</w:t>
             </w:r>
           </w:p>
           <w:p>
@@ -5579,35 +4265,11 @@
       <w:r>
         <w:t xml:space="preserve">la fonction en </w:t>
       </w:r>
-      <w:proofErr w:type="spellStart"/>
       <w:r>
         <w:rPr>
           <w:rStyle w:val="Codeinline"/>
         </w:rPr>
-        <w:t>demandeNombre</w:t>
-      </w:r>
-      <w:proofErr w:type="spellEnd"/>
-      <w:r>
-        <w:rPr>
-          <w:rStyle w:val="Codeinline"/>
-        </w:rPr>
-        <w:t>(</w:t>
-      </w:r>
-      <w:proofErr w:type="spellStart"/>
-      <w:proofErr w:type="gramStart"/>
-      <w:r>
-        <w:rPr>
-          <w:rStyle w:val="Codeinline"/>
-        </w:rPr>
-        <w:t>min,max</w:t>
-      </w:r>
-      <w:proofErr w:type="spellEnd"/>
-      <w:proofErr w:type="gramEnd"/>
-      <w:r>
-        <w:rPr>
-          <w:rStyle w:val="Codeinline"/>
-        </w:rPr>
-        <w:t>)</w:t>
+        <w:t>demandeNombre(min,max)</w:t>
       </w:r>
       <w:r>
         <w:t xml:space="preserve"> qui, en plus, impose que le nombre entré par l’utilisateur se trouve entre </w:t>
@@ -5663,223 +4325,117 @@
       <w:pPr>
         <w:pStyle w:val="Code"/>
       </w:pPr>
-      <w:proofErr w:type="gramStart"/>
-      <w:r>
-        <w:t>var</w:t>
-      </w:r>
-      <w:proofErr w:type="gramEnd"/>
-      <w:r>
-        <w:t xml:space="preserve"> </w:t>
-      </w:r>
-      <w:proofErr w:type="spellStart"/>
-      <w:r>
-        <w:t>reponse</w:t>
-      </w:r>
-      <w:proofErr w:type="spellEnd"/>
-      <w:r>
-        <w:t xml:space="preserve"> = prompt("Que vaut 36 * 0 ?");</w:t>
+      <w:r>
+        <w:t>var reponse = prompt("Que vaut 36 * 0 ?");</w:t>
       </w:r>
     </w:p>
     <w:p>
       <w:pPr>
         <w:pStyle w:val="Code"/>
+      </w:pPr>
+      <w:r>
+        <w:t>if (reponse == 0)</w:t>
+      </w:r>
+    </w:p>
+    <w:p>
+      <w:pPr>
+        <w:pStyle w:val="Code"/>
+      </w:pPr>
+      <w:r>
+        <w:t xml:space="preserve">  alert("Bravo !");</w:t>
+      </w:r>
+    </w:p>
+    <w:p>
+      <w:pPr>
+        <w:pStyle w:val="Code"/>
+      </w:pPr>
+      <w:r>
+        <w:t>else</w:t>
+      </w:r>
+    </w:p>
+    <w:p>
+      <w:pPr>
+        <w:pStyle w:val="Code"/>
+      </w:pPr>
+      <w:r>
+        <w:t xml:space="preserve">  alert("T’es nul !");</w:t>
+      </w:r>
+    </w:p>
+    <w:p>
+      <w:r>
+        <w:t xml:space="preserve">Il teste son programme : il entre tout d’abord la bonne réponse (0) et constate que ça fonctionne ; puis il entre une réponse fausse (36) et remarque que l’affichage attendu se produit. Fier de lui, il demande à son épouse de </w:t>
+      </w:r>
+      <w:r>
+        <w:t>tester le programme à son tour.</w:t>
+      </w:r>
+    </w:p>
+    <w:p>
+      <w:r>
+        <w:t>Celle-ci accepte mais, voyant qu’il s’agit d’une question de mathématique, refuse d’aller plus loin. Elle clique sur « Ok » sans entrer de réponse et… obtient « Bravo ! » comme affichage.</w:t>
+      </w:r>
+      <w:r>
+        <w:t xml:space="preserve"> Pourquoi ?</w:t>
+      </w:r>
+    </w:p>
+    <w:p/>
+    <w:p>
+      <w:pPr>
         <w:rPr>
-          <w:lang w:val="en-US"/>
+          <w:sz w:val="40"/>
+          <w:szCs w:val="40"/>
         </w:rPr>
       </w:pPr>
       <w:r>
         <w:rPr>
-          <w:lang w:val="en-US"/>
+          <w:sz w:val="40"/>
+          <w:szCs w:val="40"/>
         </w:rPr>
-        <w:t>if (</w:t>
-      </w:r>
-      <w:proofErr w:type="spellStart"/>
-      <w:r>
+        <w:t>Parce qu’elle obtient «vide » est que «vide» en nombre se traduit par 0 =&gt; Conversion implicite.</w:t>
+      </w:r>
+    </w:p>
+    <w:p/>
+    <w:p>
+      <w:r>
+        <w:t>2. Pour tenter de corriger son erreur, le professeur de mathématiques revoit son code et modifie la condition en ce qui suit :</w:t>
+      </w:r>
+    </w:p>
+    <w:p>
+      <w:pPr>
+        <w:pStyle w:val="Code"/>
+      </w:pPr>
+      <w:r>
+        <w:t>if (reponse === 0)</w:t>
+      </w:r>
+    </w:p>
+    <w:p>
+      <w:r>
+        <w:t>Et là, c’est le drame : dès le premier test, ça bugg</w:t>
+      </w:r>
+      <w:r>
+        <w:t>u</w:t>
+      </w:r>
+      <w:r>
+        <w:t>e. En effet, lorsqu’il entre la réponse correcte (0), le programme affiche « T’es nul ! ».</w:t>
+      </w:r>
+      <w:r>
+        <w:t xml:space="preserve"> Pourquoi ?</w:t>
+      </w:r>
+    </w:p>
+    <w:p>
+      <w:pPr>
         <w:rPr>
-          <w:lang w:val="en-US"/>
+          <w:sz w:val="40"/>
+          <w:szCs w:val="40"/>
         </w:rPr>
-        <w:t>reponse</w:t>
-      </w:r>
-      <w:proofErr w:type="spellEnd"/>
+      </w:pPr>
       <w:r>
         <w:rPr>
-          <w:lang w:val="en-US"/>
+          <w:sz w:val="40"/>
+          <w:szCs w:val="40"/>
         </w:rPr>
-        <w:t xml:space="preserve"> == 0)</w:t>
-      </w:r>
-    </w:p>
-    <w:p>
-      <w:pPr>
-        <w:pStyle w:val="Code"/>
-        <w:rPr>
-          <w:lang w:val="en-US"/>
-        </w:rPr>
-      </w:pPr>
-      <w:r>
-        <w:rPr>
-          <w:lang w:val="en-US"/>
-        </w:rPr>
-        <w:t xml:space="preserve">  </w:t>
-      </w:r>
-      <w:proofErr w:type="gramStart"/>
-      <w:r>
-        <w:rPr>
-          <w:lang w:val="en-US"/>
-        </w:rPr>
-        <w:t>alert(</w:t>
-      </w:r>
-      <w:proofErr w:type="gramEnd"/>
-      <w:r>
-        <w:rPr>
-          <w:lang w:val="en-US"/>
-        </w:rPr>
-        <w:t>"Bravo !");</w:t>
-      </w:r>
-    </w:p>
-    <w:p>
-      <w:pPr>
-        <w:pStyle w:val="Code"/>
-        <w:rPr>
-          <w:lang w:val="en-US"/>
-        </w:rPr>
-      </w:pPr>
-      <w:r>
-        <w:rPr>
-          <w:lang w:val="en-US"/>
-        </w:rPr>
-        <w:t>else</w:t>
-      </w:r>
-    </w:p>
-    <w:p>
-      <w:pPr>
-        <w:pStyle w:val="Code"/>
-        <w:rPr>
-          <w:lang w:val="en-US"/>
-        </w:rPr>
-      </w:pPr>
-      <w:r>
-        <w:rPr>
-          <w:lang w:val="en-US"/>
-        </w:rPr>
-        <w:t xml:space="preserve">  </w:t>
-      </w:r>
-      <w:proofErr w:type="gramStart"/>
-      <w:r>
-        <w:rPr>
-          <w:lang w:val="en-US"/>
-        </w:rPr>
-        <w:t>alert(</w:t>
-      </w:r>
-      <w:proofErr w:type="gramEnd"/>
-      <w:r>
-        <w:rPr>
-          <w:lang w:val="en-US"/>
-        </w:rPr>
-        <w:t>"</w:t>
-      </w:r>
-      <w:proofErr w:type="spellStart"/>
-      <w:r>
-        <w:rPr>
-          <w:lang w:val="en-US"/>
-        </w:rPr>
-        <w:t>T’es</w:t>
-      </w:r>
-      <w:proofErr w:type="spellEnd"/>
-      <w:r>
-        <w:rPr>
-          <w:lang w:val="en-US"/>
-        </w:rPr>
-        <w:t xml:space="preserve"> </w:t>
-      </w:r>
-      <w:proofErr w:type="spellStart"/>
-      <w:r>
-        <w:rPr>
-          <w:lang w:val="en-US"/>
-        </w:rPr>
-        <w:t>nul</w:t>
-      </w:r>
-      <w:proofErr w:type="spellEnd"/>
-      <w:r>
-        <w:rPr>
-          <w:lang w:val="en-US"/>
-        </w:rPr>
-        <w:t> !");</w:t>
-      </w:r>
-    </w:p>
-    <w:p>
-      <w:r>
-        <w:t xml:space="preserve">Il teste son programme : il entre tout d’abord la bonne réponse (0) et constate que ça fonctionne ; puis il entre une réponse fausse (36) et remarque que l’affichage attendu se produit. Fier de lui, il demande à son épouse de </w:t>
-      </w:r>
-      <w:r>
-        <w:t>tester le programme à son tour.</w:t>
-      </w:r>
-    </w:p>
-    <w:p>
-      <w:r>
-        <w:t>Celle-ci accepte mais, voyant qu’il s’agit d’une question de mathématique, refuse d’aller plus loin. Elle clique sur « Ok » sans entrer de réponse et… obtient « Bravo ! » comme affichage.</w:t>
-      </w:r>
-      <w:r>
-        <w:t xml:space="preserve"> Pourquoi ?</w:t>
-      </w:r>
-    </w:p>
-    <w:p/>
-    <w:p>
-      <w:r>
-        <w:t>2. Pour tenter de corriger son erreur, le professeur de mathématiques revoit son code et modifie la condition en ce qui suit :</w:t>
-      </w:r>
-    </w:p>
-    <w:p>
-      <w:pPr>
-        <w:pStyle w:val="Code"/>
-      </w:pPr>
-      <w:proofErr w:type="gramStart"/>
-      <w:r>
-        <w:t>if</w:t>
-      </w:r>
-      <w:proofErr w:type="gramEnd"/>
-      <w:r>
-        <w:t xml:space="preserve"> (</w:t>
-      </w:r>
-      <w:proofErr w:type="spellStart"/>
-      <w:r>
-        <w:t>reponse</w:t>
-      </w:r>
-      <w:proofErr w:type="spellEnd"/>
-      <w:r>
-        <w:t xml:space="preserve"> === 0)</w:t>
-      </w:r>
-    </w:p>
-    <w:p>
-      <w:r>
-        <w:t xml:space="preserve">Et là, c’est le drame : dès le premier test, ça </w:t>
-      </w:r>
-      <w:proofErr w:type="spellStart"/>
-      <w:r>
-        <w:t>bugg</w:t>
-      </w:r>
-      <w:r>
-        <w:t>u</w:t>
-      </w:r>
-      <w:r>
-        <w:t>e</w:t>
-      </w:r>
-      <w:proofErr w:type="spellEnd"/>
-      <w:r>
-        <w:t xml:space="preserve">. En effet, lorsqu’il entre la réponse correcte (0), le programme affiche </w:t>
-      </w:r>
-      <w:proofErr w:type="gramStart"/>
-      <w:r>
-        <w:t>« T’es</w:t>
-      </w:r>
-      <w:proofErr w:type="gramEnd"/>
-      <w:r>
-        <w:t xml:space="preserve"> nul ! ».</w:t>
-      </w:r>
-      <w:r>
-        <w:t xml:space="preserve"> Pourquoi ?</w:t>
-      </w:r>
-    </w:p>
-    <w:p/>
+        <w:t>Parce que quand l’utilisateur entre 0 avec le prompt le programme reçoit une chaine de caractère mais avec le === on fait une comparaison stricte du type et de la valeur, mais « 0 » n’est pas égal à 0</w:t>
+      </w:r>
+    </w:p>
     <w:p>
       <w:r>
         <w:t>3. Comment corriger le code afin qu’il produise l’effet attendu dans tous les cas ?</w:t>
@@ -5911,26 +4467,16 @@
       <w:pPr>
         <w:pStyle w:val="Code"/>
       </w:pPr>
-      <w:proofErr w:type="gramStart"/>
-      <w:r>
-        <w:t>var</w:t>
-      </w:r>
-      <w:proofErr w:type="gramEnd"/>
-      <w:r>
-        <w:t xml:space="preserve"> pi = 3.14;</w:t>
+      <w:r>
+        <w:t>var pi = 3.14;</w:t>
       </w:r>
     </w:p>
     <w:p>
       <w:pPr>
         <w:pStyle w:val="Code"/>
       </w:pPr>
-      <w:proofErr w:type="gramStart"/>
-      <w:r>
-        <w:t>var</w:t>
-      </w:r>
-      <w:proofErr w:type="gramEnd"/>
-      <w:r>
-        <w:t xml:space="preserve"> vendredi = 13;</w:t>
+      <w:r>
+        <w:t>var vendredi = 13;</w:t>
       </w:r>
     </w:p>
     <w:p/>
@@ -5952,26 +4498,16 @@
       <w:pPr>
         <w:pStyle w:val="Code"/>
       </w:pPr>
-      <w:proofErr w:type="gramStart"/>
-      <w:r>
-        <w:t>var</w:t>
-      </w:r>
-      <w:proofErr w:type="gramEnd"/>
-      <w:r>
-        <w:t xml:space="preserve"> nb1 = prompt("Entrez le premier nombre.");</w:t>
+      <w:r>
+        <w:t>var nb1 = prompt("Entrez le premier nombre.");</w:t>
       </w:r>
     </w:p>
     <w:p>
       <w:pPr>
         <w:pStyle w:val="Code"/>
       </w:pPr>
-      <w:proofErr w:type="gramStart"/>
-      <w:r>
-        <w:t>var</w:t>
-      </w:r>
-      <w:proofErr w:type="gramEnd"/>
-      <w:r>
-        <w:t xml:space="preserve"> nb2 = prompt("Entrez le second nombre.");</w:t>
+      <w:r>
+        <w:t>var nb2 = prompt("Entrez le second nombre.");</w:t>
       </w:r>
     </w:p>
     <w:p>
@@ -5987,13 +4523,8 @@
         <w:pStyle w:val="Code"/>
       </w:pPr>
       <w:r>
-        <w:t xml:space="preserve">             + " est plus grand (ou égal)."</w:t>
-      </w:r>
-      <w:proofErr w:type="gramStart"/>
-      <w:r>
-        <w:t>);</w:t>
-      </w:r>
-      <w:proofErr w:type="gramEnd"/>
+        <w:t xml:space="preserve">             + " est plus grand (ou égal).");</w:t>
+      </w:r>
     </w:p>
     <w:p>
       <w:r>
@@ -6016,31 +4547,8 @@
       <w:pPr>
         <w:pStyle w:val="Code"/>
       </w:pPr>
-      <w:proofErr w:type="spellStart"/>
-      <w:proofErr w:type="gramStart"/>
-      <w:r>
-        <w:t>function</w:t>
-      </w:r>
-      <w:proofErr w:type="spellEnd"/>
-      <w:proofErr w:type="gramEnd"/>
-      <w:r>
-        <w:t xml:space="preserve"> </w:t>
-      </w:r>
-      <w:proofErr w:type="spellStart"/>
-      <w:r>
-        <w:t>prixReduit</w:t>
-      </w:r>
-      <w:proofErr w:type="spellEnd"/>
-      <w:r>
-        <w:t xml:space="preserve"> (prix, </w:t>
-      </w:r>
-      <w:proofErr w:type="spellStart"/>
-      <w:r>
-        <w:t>reductionPourCents</w:t>
-      </w:r>
-      <w:proofErr w:type="spellEnd"/>
-      <w:r>
-        <w:t>) {</w:t>
+      <w:r>
+        <w:t>function prixReduit (prix, reductionPourCents) {</w:t>
       </w:r>
     </w:p>
     <w:p>
@@ -6048,25 +4556,7 @@
         <w:pStyle w:val="Code"/>
       </w:pPr>
       <w:r>
-        <w:t xml:space="preserve">  </w:t>
-      </w:r>
-      <w:proofErr w:type="spellStart"/>
-      <w:proofErr w:type="gramStart"/>
-      <w:r>
-        <w:t>reductionPourCents</w:t>
-      </w:r>
-      <w:proofErr w:type="spellEnd"/>
-      <w:proofErr w:type="gramEnd"/>
-      <w:r>
-        <w:t xml:space="preserve"> = </w:t>
-      </w:r>
-      <w:proofErr w:type="spellStart"/>
-      <w:r>
-        <w:t>reductionPourCents</w:t>
-      </w:r>
-      <w:proofErr w:type="spellEnd"/>
-      <w:r>
-        <w:t xml:space="preserve"> || 10;</w:t>
+        <w:t xml:space="preserve">  reductionPourCents = reductionPourCents || 10;</w:t>
       </w:r>
     </w:p>
     <w:p>
@@ -6074,23 +4564,7 @@
         <w:pStyle w:val="Code"/>
       </w:pPr>
       <w:r>
-        <w:t xml:space="preserve">  </w:t>
-      </w:r>
-      <w:proofErr w:type="gramStart"/>
-      <w:r>
-        <w:t>rabais</w:t>
-      </w:r>
-      <w:proofErr w:type="gramEnd"/>
-      <w:r>
-        <w:t xml:space="preserve"> = prix * </w:t>
-      </w:r>
-      <w:proofErr w:type="spellStart"/>
-      <w:r>
-        <w:t>reductionPourCents</w:t>
-      </w:r>
-      <w:proofErr w:type="spellEnd"/>
-      <w:r>
-        <w:t xml:space="preserve"> / 100;</w:t>
+        <w:t xml:space="preserve">  rabais = prix * reductionPourCents / 100;</w:t>
       </w:r>
     </w:p>
     <w:p>
@@ -6098,15 +4572,7 @@
         <w:pStyle w:val="Code"/>
       </w:pPr>
       <w:r>
-        <w:t xml:space="preserve">  </w:t>
-      </w:r>
-      <w:proofErr w:type="gramStart"/>
-      <w:r>
-        <w:t>return</w:t>
-      </w:r>
-      <w:proofErr w:type="gramEnd"/>
-      <w:r>
-        <w:t xml:space="preserve"> (prix – rabais);</w:t>
+        <w:t xml:space="preserve">  return (prix – rabais);</w:t>
       </w:r>
     </w:p>
     <w:p>
@@ -6168,15 +4634,8 @@
       <w:pPr>
         <w:pStyle w:val="Code"/>
       </w:pPr>
-      <w:proofErr w:type="spellStart"/>
-      <w:proofErr w:type="gramStart"/>
-      <w:r>
-        <w:t>function</w:t>
-      </w:r>
-      <w:proofErr w:type="spellEnd"/>
-      <w:proofErr w:type="gramEnd"/>
-      <w:r>
-        <w:t xml:space="preserve"> f(x) { console.log(x+7); }</w:t>
+      <w:r>
+        <w:t>function f(x) { console.log(x+7); }</w:t>
       </w:r>
     </w:p>
     <w:p>
@@ -6191,13 +4650,8 @@
       <w:pPr>
         <w:pStyle w:val="Code"/>
       </w:pPr>
-      <w:proofErr w:type="gramStart"/>
-      <w:r>
-        <w:t>f(</w:t>
-      </w:r>
-      <w:proofErr w:type="gramEnd"/>
-      <w:r>
-        <w:t>2);</w:t>
+      <w:r>
+        <w:t>f(2);</w:t>
       </w:r>
     </w:p>
     <w:p>
@@ -6212,15 +4666,8 @@
       <w:pPr>
         <w:pStyle w:val="Code"/>
       </w:pPr>
-      <w:proofErr w:type="spellStart"/>
-      <w:proofErr w:type="gramStart"/>
-      <w:r>
-        <w:t>function</w:t>
-      </w:r>
-      <w:proofErr w:type="spellEnd"/>
-      <w:proofErr w:type="gramEnd"/>
-      <w:r>
-        <w:t xml:space="preserve"> f(x) { console.log(x+3); }</w:t>
+      <w:r>
+        <w:t>function f(x) { console.log(x+3); }</w:t>
       </w:r>
     </w:p>
     <w:p>
@@ -6235,13 +4682,8 @@
       <w:pPr>
         <w:pStyle w:val="Code"/>
       </w:pPr>
-      <w:proofErr w:type="gramStart"/>
-      <w:r>
-        <w:t>f(</w:t>
-      </w:r>
-      <w:proofErr w:type="gramEnd"/>
-      <w:r>
-        <w:t>3);</w:t>
+      <w:r>
+        <w:t>f(3);</w:t>
       </w:r>
     </w:p>
     <w:p>
@@ -6262,31 +4704,13 @@
       <w:pPr>
         <w:pStyle w:val="Code"/>
       </w:pPr>
-      <w:proofErr w:type="gramStart"/>
-      <w:r>
-        <w:t>var</w:t>
-      </w:r>
-      <w:proofErr w:type="gramEnd"/>
-      <w:r>
-        <w:t xml:space="preserve"> f = </w:t>
-      </w:r>
-      <w:proofErr w:type="spellStart"/>
-      <w:r>
-        <w:t>function</w:t>
-      </w:r>
-      <w:proofErr w:type="spellEnd"/>
-      <w:r>
-        <w:t xml:space="preserve"> (x) { ... };</w:t>
-      </w:r>
-    </w:p>
-    <w:p>
-      <w:proofErr w:type="gramStart"/>
-      <w:r>
-        <w:t>qu’affichera</w:t>
-      </w:r>
-      <w:proofErr w:type="gramEnd"/>
-      <w:r>
-        <w:t xml:space="preserve"> la console ?</w:t>
+      <w:r>
+        <w:t>var f = function (x) { ... };</w:t>
+      </w:r>
+    </w:p>
+    <w:p>
+      <w:r>
+        <w:t>qu’affichera la console ?</w:t>
       </w:r>
     </w:p>
     <w:p>
@@ -6303,8 +4727,8 @@
         <w:t>Quel est le nom de ce principe ?</w:t>
       </w:r>
     </w:p>
+    <w:bookmarkEnd w:id="1"/>
     <w:p/>
-    <w:bookmarkEnd w:id="0"/>
     <w:sectPr>
       <w:footerReference w:type="default" r:id="rId11"/>
       <w:pgSz w:w="11906" w:h="16838"/>

</xml_diff>